<commit_message>
Parte do começo do site
</commit_message>
<xml_diff>
--- a/Documentação/Documentação.docx
+++ b/Documentação/Documentação.docx
@@ -135,7 +135,6 @@
     </w:p>
     <w:p>
       <w:pPr>
-        <w:ind w:left="720"/>
         <w:rPr>
           <w:rStyle w:val="Forte"/>
           <w:sz w:val="36"/>
@@ -173,11 +172,6 @@
     </w:p>
     <w:p>
       <w:pPr>
-        <w:pStyle w:val="PargrafodaLista"/>
-        <w:numPr>
-          <w:ilvl w:val="1"/>
-          <w:numId w:val="5"/>
-        </w:numPr>
         <w:rPr>
           <w:rStyle w:val="Forte"/>
           <w:sz w:val="24"/>
@@ -190,7 +184,31 @@
           <w:sz w:val="28"/>
           <w:szCs w:val="28"/>
         </w:rPr>
-        <w:t>Objetivo</w:t>
+        <w:t>1.</w:t>
+      </w:r>
+      <w:r>
+        <w:rPr>
+          <w:rStyle w:val="Forte"/>
+          <w:sz w:val="28"/>
+          <w:szCs w:val="28"/>
+        </w:rPr>
+        <w:t>1</w:t>
+      </w:r>
+      <w:r>
+        <w:rPr>
+          <w:rStyle w:val="Forte"/>
+          <w:sz w:val="28"/>
+          <w:szCs w:val="28"/>
+        </w:rPr>
+        <w:t xml:space="preserve"> </w:t>
+      </w:r>
+      <w:r>
+        <w:rPr>
+          <w:rStyle w:val="Forte"/>
+          <w:sz w:val="28"/>
+          <w:szCs w:val="28"/>
+        </w:rPr>
+        <w:t>Contexto</w:t>
       </w:r>
       <w:r>
         <w:rPr>
@@ -203,7 +221,15 @@
     </w:p>
     <w:p>
       <w:pPr>
-        <w:ind w:left="708"/>
+        <w:ind w:left="720"/>
+      </w:pPr>
+      <w:r>
+        <w:t xml:space="preserve">“Durante séculos acreditou-se que certas características físicas, como a força muscular ou a resistência física, estivessem associadas à boa saúde e à longevidade. Sempre se observou que as pessoas que se mantinham em atividade ao longo da vida eram mais independentes e viviam por mais tempo. Foi somente no século passado que surgiu o interesse pelo estudo científico da atividade física, primeiramente com o objetivo de melhor entender o processo de treinamento de atletas. Assim, já no início do século passado, os primeiros fisiologistas do exercício começaram a investigar como se dava a adaptação do organismo humano ao esforço físico. Hoje, existe uma vasta literatura com informações sobre as alterações que acontecem em nosso corpo durante atividades moderadas e intensas, sobre as modificações funcionais e estruturais decorrentes da prática regular dessas atividades, e quais as consequências.” </w:t>
+      </w:r>
+    </w:p>
+    <w:p>
+      <w:pPr>
+        <w:ind w:left="720"/>
         <w:rPr>
           <w:rStyle w:val="Forte"/>
           <w:b w:val="0"/>
@@ -213,6 +239,12 @@
         </w:rPr>
       </w:pPr>
       <w:r>
+        <w:t>– Markus V. Nahas</w:t>
+      </w:r>
+    </w:p>
+    <w:p>
+      <w:pPr>
+        <w:ind w:left="720"/>
         <w:rPr>
           <w:rStyle w:val="Forte"/>
           <w:b w:val="0"/>
@@ -220,54 +252,8 @@
           <w:sz w:val="24"/>
           <w:szCs w:val="24"/>
         </w:rPr>
-        <w:t>Trazer maior facilidade para a população ao procurarem em ter uma ótima saúde, bem-estar físico e mental e um bom condicionamento físico, com guias completos de treinos e como funciona o nosso corpo ao realizarem atividades físicas.</w:t>
-      </w:r>
-    </w:p>
-    <w:p>
-      <w:pPr>
-        <w:pStyle w:val="PargrafodaLista"/>
-        <w:numPr>
-          <w:ilvl w:val="1"/>
-          <w:numId w:val="5"/>
-        </w:numPr>
-        <w:rPr>
-          <w:rStyle w:val="Forte"/>
-          <w:sz w:val="24"/>
-          <w:szCs w:val="24"/>
-        </w:rPr>
-      </w:pPr>
-      <w:r>
-        <w:rPr>
-          <w:rStyle w:val="Forte"/>
-          <w:sz w:val="28"/>
-          <w:szCs w:val="28"/>
-        </w:rPr>
-        <w:t>Contexto</w:t>
-      </w:r>
-      <w:r>
-        <w:rPr>
-          <w:rStyle w:val="Forte"/>
-          <w:sz w:val="24"/>
-          <w:szCs w:val="24"/>
-        </w:rPr>
-        <w:t xml:space="preserve">: </w:t>
-      </w:r>
-    </w:p>
-    <w:p>
-      <w:pPr>
-        <w:ind w:left="720"/>
-      </w:pPr>
-      <w:r>
-        <w:t xml:space="preserve">“Durante séculos acreditou-se que certas características físicas, como a força muscular ou a resistência física, estivessem associadas à boa saúde e à longevidade. Sempre se observou que as pessoas que se mantinham em atividade ao longo da vida eram mais independentes e viviam por mais tempo. Foi somente no século passado que surgiu o interesse pelo estudo científico da atividade física, primeiramente com o objetivo de melhor entender o processo de treinamento de atletas. Assim, já no início do século passado, os primeiros fisiologistas do exercício começaram a investigar como se dava a adaptação do organismo humano ao esforço físico. Hoje, existe uma vasta literatura com informações sobre as alterações que acontecem em nosso corpo durante </w:t>
-      </w:r>
-      <w:r>
-        <w:lastRenderedPageBreak/>
-        <w:t xml:space="preserve">atividades moderadas e intensas, sobre as modificações funcionais e estruturais decorrentes da prática regular dessas atividades, e quais as consequências.” </w:t>
-      </w:r>
-    </w:p>
-    <w:p>
-      <w:pPr>
-        <w:ind w:left="720"/>
+      </w:pPr>
+      <w:r>
         <w:rPr>
           <w:rStyle w:val="Forte"/>
           <w:b w:val="0"/>
@@ -275,14 +261,9 @@
           <w:sz w:val="24"/>
           <w:szCs w:val="24"/>
         </w:rPr>
-      </w:pPr>
-      <w:r>
-        <w:t>– Markus V. Nahas</w:t>
-      </w:r>
-    </w:p>
-    <w:p>
-      <w:pPr>
-        <w:ind w:left="720"/>
+        <w:t>De acordo com a Pesquisa Nacional de Saúde (PNS, 2020), atualmente mais da metade dos adultos apresenta</w:t>
+      </w:r>
+      <w:r>
         <w:rPr>
           <w:rStyle w:val="Forte"/>
           <w:b w:val="0"/>
@@ -290,7 +271,8 @@
           <w:sz w:val="24"/>
           <w:szCs w:val="24"/>
         </w:rPr>
-      </w:pPr>
+        <w:t>m</w:t>
+      </w:r>
       <w:r>
         <w:rPr>
           <w:rStyle w:val="Forte"/>
@@ -299,7 +281,7 @@
           <w:sz w:val="24"/>
           <w:szCs w:val="24"/>
         </w:rPr>
-        <w:t>De acordo com a Pesquisa Nacional de Saúde (PNS, 2020), atualmente mais da metade dos adultos apresenta</w:t>
+        <w:t xml:space="preserve"> excesso de peso (60,3%, o que representa 96 </w:t>
       </w:r>
       <w:r>
         <w:rPr>
@@ -309,9 +291,13 @@
           <w:sz w:val="24"/>
           <w:szCs w:val="24"/>
         </w:rPr>
-        <w:t>m</w:t>
-      </w:r>
-      <w:r>
+        <w:lastRenderedPageBreak/>
+        <w:t>milhões de pessoas), com prevalência maior no público feminino (62,6%) do que no masculino (57,5%).</w:t>
+      </w:r>
+    </w:p>
+    <w:p>
+      <w:pPr>
+        <w:ind w:left="720"/>
         <w:rPr>
           <w:rStyle w:val="Forte"/>
           <w:b w:val="0"/>
@@ -319,12 +305,8 @@
           <w:sz w:val="24"/>
           <w:szCs w:val="24"/>
         </w:rPr>
-        <w:t xml:space="preserve"> excesso de peso (60,3%, o que representa 96 milhões de pessoas), com prevalência maior no público feminino (62,6%) do que no masculino (57,5%).</w:t>
-      </w:r>
-    </w:p>
-    <w:p>
-      <w:pPr>
-        <w:ind w:left="720"/>
+      </w:pPr>
+      <w:r>
         <w:rPr>
           <w:rStyle w:val="Forte"/>
           <w:b w:val="0"/>
@@ -332,7 +314,8 @@
           <w:sz w:val="24"/>
           <w:szCs w:val="24"/>
         </w:rPr>
-      </w:pPr>
+        <w:t xml:space="preserve">O recém-lançado Atlas Mundial da Obesidade 2023 aponta crescimento exponencial da incidência de obesidade global. Somente entre os brasileiros, 41% da população adulta conviverá com a condição </w:t>
+      </w:r>
       <w:r>
         <w:rPr>
           <w:rStyle w:val="Forte"/>
@@ -341,7 +324,7 @@
           <w:sz w:val="24"/>
           <w:szCs w:val="24"/>
         </w:rPr>
-        <w:t xml:space="preserve">O recém-lançado Atlas Mundial da Obesidade 2023 aponta crescimento exponencial da incidência de obesidade global. Somente entre os brasileiros, 41% da população adulta conviverá com a condição </w:t>
+        <w:t>até</w:t>
       </w:r>
       <w:r>
         <w:rPr>
@@ -351,9 +334,12 @@
           <w:sz w:val="24"/>
           <w:szCs w:val="24"/>
         </w:rPr>
-        <w:t>até</w:t>
-      </w:r>
-      <w:r>
+        <w:t xml:space="preserve"> 2035.</w:t>
+      </w:r>
+    </w:p>
+    <w:p>
+      <w:pPr>
+        <w:ind w:left="720"/>
         <w:rPr>
           <w:rStyle w:val="Forte"/>
           <w:b w:val="0"/>
@@ -361,12 +347,8 @@
           <w:sz w:val="24"/>
           <w:szCs w:val="24"/>
         </w:rPr>
-        <w:t xml:space="preserve"> 2035.</w:t>
-      </w:r>
-    </w:p>
-    <w:p>
-      <w:pPr>
-        <w:ind w:left="720"/>
+      </w:pPr>
+      <w:r>
         <w:rPr>
           <w:rStyle w:val="Forte"/>
           <w:b w:val="0"/>
@@ -374,8 +356,12 @@
           <w:sz w:val="24"/>
           <w:szCs w:val="24"/>
         </w:rPr>
-      </w:pPr>
-      <w:r>
+        <w:t>A musculação melhora o condicionamento cardiorrespiratório, diminui a quantidade de gordura, auxilia o emagrecimento, diminui o risco de diabetes, aumenta a autonomia em idosos e garante mais disposição física.</w:t>
+      </w:r>
+    </w:p>
+    <w:p>
+      <w:pPr>
+        <w:ind w:left="720"/>
         <w:rPr>
           <w:rStyle w:val="Forte"/>
           <w:b w:val="0"/>
@@ -383,12 +369,8 @@
           <w:sz w:val="24"/>
           <w:szCs w:val="24"/>
         </w:rPr>
-        <w:t>A musculação melhora o condicionamento cardiorrespiratório, diminui a quantidade de gordura, auxilia o emagrecimento, diminui o risco de diabetes, aumenta a autonomia em idosos e garante mais disposição física.</w:t>
-      </w:r>
-    </w:p>
-    <w:p>
-      <w:pPr>
-        <w:ind w:left="720"/>
+      </w:pPr>
+      <w:r>
         <w:rPr>
           <w:rStyle w:val="Forte"/>
           <w:b w:val="0"/>
@@ -396,7 +378,8 @@
           <w:sz w:val="24"/>
           <w:szCs w:val="24"/>
         </w:rPr>
-      </w:pPr>
+        <w:t xml:space="preserve">Com </w:t>
+      </w:r>
       <w:r>
         <w:rPr>
           <w:rStyle w:val="Forte"/>
@@ -405,7 +388,7 @@
           <w:sz w:val="24"/>
           <w:szCs w:val="24"/>
         </w:rPr>
-        <w:t xml:space="preserve">Com </w:t>
+        <w:t>base nisso,</w:t>
       </w:r>
       <w:r>
         <w:rPr>
@@ -415,7 +398,7 @@
           <w:sz w:val="24"/>
           <w:szCs w:val="24"/>
         </w:rPr>
-        <w:t>base nisso,</w:t>
+        <w:t xml:space="preserve"> uma das coisas mais importantes para a vida das pessoas é ter uma boa saúde, estar em forma para conseguir viver longos anos. Com isso, a Human’s Health pretende criar um guia informações para você </w:t>
       </w:r>
       <w:r>
         <w:rPr>
@@ -425,7 +408,7 @@
           <w:sz w:val="24"/>
           <w:szCs w:val="24"/>
         </w:rPr>
-        <w:t xml:space="preserve"> uma das coisas mais importantes para a vida das pessoas é ter uma boa saúde, estar em forma para conseguir viver longos anos. Com isso, a Human’s Health pretende criar um guia com todas as informações para você conseguir ter uma vida saudável</w:t>
+        <w:t>tentar criar</w:t>
       </w:r>
       <w:r>
         <w:rPr>
@@ -435,7 +418,7 @@
           <w:sz w:val="24"/>
           <w:szCs w:val="24"/>
         </w:rPr>
-        <w:t>.</w:t>
+        <w:t xml:space="preserve"> uma </w:t>
       </w:r>
       <w:r>
         <w:rPr>
@@ -445,7 +428,7 @@
           <w:sz w:val="24"/>
           <w:szCs w:val="24"/>
         </w:rPr>
-        <w:t xml:space="preserve"> </w:t>
+        <w:t xml:space="preserve">forma de </w:t>
       </w:r>
       <w:r>
         <w:rPr>
@@ -455,7 +438,7 @@
           <w:sz w:val="24"/>
           <w:szCs w:val="24"/>
         </w:rPr>
-        <w:t>M</w:t>
+        <w:t>vida saudável</w:t>
       </w:r>
       <w:r>
         <w:rPr>
@@ -465,7 +448,7 @@
           <w:sz w:val="24"/>
           <w:szCs w:val="24"/>
         </w:rPr>
-        <w:t>ostrando</w:t>
+        <w:t>.</w:t>
       </w:r>
       <w:r>
         <w:rPr>
@@ -475,7 +458,7 @@
           <w:sz w:val="24"/>
           <w:szCs w:val="24"/>
         </w:rPr>
-        <w:t xml:space="preserve"> guias completos para uma</w:t>
+        <w:t xml:space="preserve"> </w:t>
       </w:r>
       <w:r>
         <w:rPr>
@@ -485,7 +468,7 @@
           <w:sz w:val="24"/>
           <w:szCs w:val="24"/>
         </w:rPr>
-        <w:t xml:space="preserve"> boa alimentação</w:t>
+        <w:t>M</w:t>
       </w:r>
       <w:r>
         <w:rPr>
@@ -495,7 +478,7 @@
           <w:sz w:val="24"/>
           <w:szCs w:val="24"/>
         </w:rPr>
-        <w:t xml:space="preserve"> e</w:t>
+        <w:t>ostrando</w:t>
       </w:r>
       <w:r>
         <w:rPr>
@@ -505,7 +488,7 @@
           <w:sz w:val="24"/>
           <w:szCs w:val="24"/>
         </w:rPr>
-        <w:t xml:space="preserve"> para realizar exercícios, tanto em casa quanto </w:t>
+        <w:t xml:space="preserve"> guias completos </w:t>
       </w:r>
       <w:r>
         <w:rPr>
@@ -515,7 +498,7 @@
           <w:sz w:val="24"/>
           <w:szCs w:val="24"/>
         </w:rPr>
-        <w:t>em uma</w:t>
+        <w:t xml:space="preserve">para realizar exercícios, tanto em casa quanto </w:t>
       </w:r>
       <w:r>
         <w:rPr>
@@ -525,7 +508,7 @@
           <w:sz w:val="24"/>
           <w:szCs w:val="24"/>
         </w:rPr>
-        <w:t xml:space="preserve"> academia</w:t>
+        <w:t>em uma</w:t>
       </w:r>
       <w:r>
         <w:rPr>
@@ -535,12 +518,9 @@
           <w:sz w:val="24"/>
           <w:szCs w:val="24"/>
         </w:rPr>
-        <w:t xml:space="preserve">, separando por gênero, objetivo e idade. Terá um guia completo de todos os músculos, para que cada um serve e qual exercício pode realizar com o mesmo. </w:t>
-      </w:r>
-    </w:p>
-    <w:p>
-      <w:pPr>
-        <w:ind w:left="720"/>
+        <w:t xml:space="preserve"> academia</w:t>
+      </w:r>
+      <w:r>
         <w:rPr>
           <w:rStyle w:val="Forte"/>
           <w:b w:val="0"/>
@@ -548,11 +528,45 @@
           <w:sz w:val="24"/>
           <w:szCs w:val="24"/>
         </w:rPr>
-      </w:pPr>
-    </w:p>
-    <w:p>
-      <w:pPr>
-        <w:ind w:firstLine="708"/>
+        <w:t xml:space="preserve">, separando por gênero, objetivo e idade. Terá um guia completo de todos os músculos, para que cada um serve e qual exercício pode realizar com o mesmo. </w:t>
+      </w:r>
+    </w:p>
+    <w:p>
+      <w:pPr>
+        <w:ind w:left="720"/>
+        <w:rPr>
+          <w:rStyle w:val="Forte"/>
+          <w:b w:val="0"/>
+          <w:bCs w:val="0"/>
+          <w:sz w:val="24"/>
+          <w:szCs w:val="24"/>
+        </w:rPr>
+      </w:pPr>
+      <w:r>
+        <w:rPr>
+          <w:rStyle w:val="Forte"/>
+          <w:b w:val="0"/>
+          <w:bCs w:val="0"/>
+          <w:sz w:val="24"/>
+          <w:szCs w:val="24"/>
+        </w:rPr>
+        <w:t>Fala mais da população brasileira</w:t>
+      </w:r>
+    </w:p>
+    <w:p>
+      <w:pPr>
+        <w:ind w:left="720"/>
+        <w:rPr>
+          <w:rStyle w:val="Forte"/>
+          <w:b w:val="0"/>
+          <w:bCs w:val="0"/>
+          <w:sz w:val="24"/>
+          <w:szCs w:val="24"/>
+        </w:rPr>
+      </w:pPr>
+    </w:p>
+    <w:p>
+      <w:pPr>
         <w:rPr>
           <w:rStyle w:val="Forte"/>
           <w:sz w:val="28"/>
@@ -719,7 +733,25 @@
           <w:sz w:val="24"/>
           <w:szCs w:val="24"/>
         </w:rPr>
-        <w:t>Aplicação do NodeJs;</w:t>
+        <w:t xml:space="preserve">Aplicação do </w:t>
+      </w:r>
+      <w:proofErr w:type="spellStart"/>
+      <w:r>
+        <w:rPr>
+          <w:rFonts w:ascii="Bahnschrift Light" w:hAnsi="Bahnschrift Light" w:cs="Noto Sans"/>
+          <w:sz w:val="24"/>
+          <w:szCs w:val="24"/>
+        </w:rPr>
+        <w:t>NodeJs</w:t>
+      </w:r>
+      <w:proofErr w:type="spellEnd"/>
+      <w:r>
+        <w:rPr>
+          <w:rFonts w:ascii="Bahnschrift Light" w:hAnsi="Bahnschrift Light" w:cs="Noto Sans"/>
+          <w:sz w:val="24"/>
+          <w:szCs w:val="24"/>
+        </w:rPr>
+        <w:t>;</w:t>
       </w:r>
     </w:p>
     <w:p>
@@ -975,8 +1007,18 @@
           <w:sz w:val="24"/>
           <w:szCs w:val="24"/>
         </w:rPr>
-        <w:t>aplicar NodeJs</w:t>
-      </w:r>
+        <w:t xml:space="preserve">aplicar </w:t>
+      </w:r>
+      <w:proofErr w:type="spellStart"/>
+      <w:r>
+        <w:rPr>
+          <w:rFonts w:ascii="Bahnschrift Light" w:hAnsi="Bahnschrift Light"/>
+          <w:sz w:val="24"/>
+          <w:szCs w:val="24"/>
+        </w:rPr>
+        <w:t>NodeJs</w:t>
+      </w:r>
+      <w:proofErr w:type="spellEnd"/>
       <w:r>
         <w:rPr>
           <w:rFonts w:ascii="Bahnschrift Light" w:hAnsi="Bahnschrift Light"/>
@@ -1028,7 +1070,6 @@
           <w:sz w:val="24"/>
           <w:szCs w:val="24"/>
         </w:rPr>
-        <w:lastRenderedPageBreak/>
         <w:t>Fora do Escopo:</w:t>
       </w:r>
     </w:p>
@@ -1070,20 +1111,28 @@
     </w:p>
     <w:p>
       <w:pPr>
-        <w:ind w:firstLine="708"/>
+        <w:rPr>
+          <w:rStyle w:val="Forte"/>
+          <w:sz w:val="24"/>
+          <w:szCs w:val="24"/>
+        </w:rPr>
+      </w:pPr>
+      <w:r>
         <w:rPr>
           <w:rStyle w:val="Forte"/>
           <w:sz w:val="28"/>
           <w:szCs w:val="28"/>
         </w:rPr>
-      </w:pPr>
+        <w:lastRenderedPageBreak/>
+        <w:t>1.</w:t>
+      </w:r>
       <w:r>
         <w:rPr>
           <w:rStyle w:val="Forte"/>
           <w:sz w:val="28"/>
           <w:szCs w:val="28"/>
         </w:rPr>
-        <w:t>1.</w:t>
+        <w:t>3</w:t>
       </w:r>
       <w:r>
         <w:rPr>
@@ -1091,28 +1140,71 @@
           <w:sz w:val="28"/>
           <w:szCs w:val="28"/>
         </w:rPr>
-        <w:t>4</w:t>
-      </w:r>
-      <w:r>
+        <w:t xml:space="preserve"> Objetivo</w:t>
+      </w:r>
+      <w:r>
+        <w:rPr>
+          <w:rStyle w:val="Forte"/>
+          <w:sz w:val="24"/>
+          <w:szCs w:val="24"/>
+        </w:rPr>
+        <w:t xml:space="preserve">: </w:t>
+      </w:r>
+    </w:p>
+    <w:p>
+      <w:pPr>
+        <w:ind w:left="708"/>
+        <w:rPr>
+          <w:rStyle w:val="Forte"/>
+          <w:b w:val="0"/>
+          <w:bCs w:val="0"/>
+          <w:sz w:val="24"/>
+          <w:szCs w:val="24"/>
+        </w:rPr>
+      </w:pPr>
+      <w:r>
+        <w:rPr>
+          <w:rStyle w:val="Forte"/>
+          <w:b w:val="0"/>
+          <w:bCs w:val="0"/>
+          <w:sz w:val="24"/>
+          <w:szCs w:val="24"/>
+        </w:rPr>
+        <w:t>Trazer maior facilidade para a população ao procurarem em ter uma ótima saúde, bem-estar físico e mental e um bom condicionamento físico, com guias completos de treinos e como funciona o nosso corpo ao realizarem atividades físicas.</w:t>
+      </w:r>
+    </w:p>
+    <w:p>
+      <w:pPr>
+        <w:ind w:left="708"/>
+        <w:rPr>
+          <w:rStyle w:val="Forte"/>
+          <w:rFonts w:ascii="Bahnschrift Light" w:hAnsi="Bahnschrift Light"/>
+          <w:b w:val="0"/>
+          <w:bCs w:val="0"/>
+          <w:sz w:val="24"/>
+          <w:szCs w:val="24"/>
+        </w:rPr>
+      </w:pPr>
+    </w:p>
+    <w:p>
+      <w:pPr>
         <w:rPr>
           <w:rStyle w:val="Forte"/>
           <w:sz w:val="28"/>
           <w:szCs w:val="28"/>
         </w:rPr>
-        <w:t xml:space="preserve"> </w:t>
-      </w:r>
+      </w:pPr>
       <w:r>
         <w:rPr>
           <w:rStyle w:val="Forte"/>
           <w:sz w:val="28"/>
           <w:szCs w:val="28"/>
         </w:rPr>
-        <w:t>Justificativa</w:t>
-      </w:r>
-    </w:p>
-    <w:p>
-      <w:pPr>
-        <w:ind w:firstLine="708"/>
+        <w:t>1.4 Justificativa</w:t>
+      </w:r>
+    </w:p>
+    <w:p>
+      <w:pPr>
         <w:rPr>
           <w:rStyle w:val="Forte"/>
           <w:b w:val="0"/>
@@ -1129,7 +1221,7 @@
           <w:sz w:val="24"/>
           <w:szCs w:val="24"/>
         </w:rPr>
-        <w:t>Aumentar a produção de atividades físicas da população em até 30%</w:t>
+        <w:t xml:space="preserve"> </w:t>
       </w:r>
       <w:r>
         <w:rPr>
@@ -1139,8 +1231,226 @@
           <w:sz w:val="24"/>
           <w:szCs w:val="24"/>
         </w:rPr>
+        <w:t>Aumentar a produção de atividades físicas da população em até 30%</w:t>
+      </w:r>
+      <w:r>
+        <w:rPr>
+          <w:rStyle w:val="Forte"/>
+          <w:b w:val="0"/>
+          <w:bCs w:val="0"/>
+          <w:sz w:val="24"/>
+          <w:szCs w:val="24"/>
+        </w:rPr>
         <w:t>.</w:t>
       </w:r>
+    </w:p>
+    <w:p>
+      <w:pPr>
+        <w:rPr>
+          <w:rStyle w:val="Forte"/>
+          <w:b w:val="0"/>
+          <w:bCs w:val="0"/>
+          <w:sz w:val="24"/>
+          <w:szCs w:val="24"/>
+        </w:rPr>
+      </w:pPr>
+    </w:p>
+    <w:p>
+      <w:pPr>
+        <w:pStyle w:val="Ttulo2"/>
+        <w:rPr>
+          <w:rFonts w:ascii="Bahnschrift SemiBold" w:hAnsi="Bahnschrift SemiBold"/>
+          <w:b/>
+          <w:bCs/>
+          <w:color w:val="auto"/>
+          <w:sz w:val="28"/>
+          <w:szCs w:val="28"/>
+        </w:rPr>
+      </w:pPr>
+      <w:bookmarkStart w:id="0" w:name="_Toc130048355"/>
+    </w:p>
+    <w:p>
+      <w:pPr>
+        <w:pStyle w:val="Ttulo2"/>
+        <w:rPr>
+          <w:rFonts w:ascii="Bahnschrift SemiBold" w:hAnsi="Bahnschrift SemiBold"/>
+          <w:color w:val="auto"/>
+          <w:sz w:val="28"/>
+          <w:szCs w:val="28"/>
+        </w:rPr>
+      </w:pPr>
+      <w:r>
+        <w:rPr>
+          <w:rFonts w:ascii="Bahnschrift SemiBold" w:hAnsi="Bahnschrift SemiBold"/>
+          <w:color w:val="auto"/>
+          <w:sz w:val="28"/>
+          <w:szCs w:val="28"/>
+        </w:rPr>
+        <w:t>1.5 Premissas e Restrições</w:t>
+      </w:r>
+      <w:bookmarkEnd w:id="0"/>
+      <w:r>
+        <w:rPr>
+          <w:rFonts w:ascii="Bahnschrift SemiBold" w:hAnsi="Bahnschrift SemiBold"/>
+          <w:color w:val="auto"/>
+          <w:sz w:val="28"/>
+          <w:szCs w:val="28"/>
+        </w:rPr>
+        <w:t xml:space="preserve"> </w:t>
+      </w:r>
+    </w:p>
+    <w:p/>
+    <w:p>
+      <w:pPr>
+        <w:pStyle w:val="PargrafodaLista"/>
+        <w:numPr>
+          <w:ilvl w:val="0"/>
+          <w:numId w:val="18"/>
+        </w:numPr>
+      </w:pPr>
+      <w:r>
+        <w:rPr>
+          <w:sz w:val="28"/>
+          <w:szCs w:val="28"/>
+        </w:rPr>
+        <w:t>Premissas</w:t>
+      </w:r>
+      <w:r>
+        <w:rPr>
+          <w:sz w:val="28"/>
+          <w:szCs w:val="28"/>
+        </w:rPr>
+        <w:t>:</w:t>
+      </w:r>
+    </w:p>
+    <w:p>
+      <w:pPr>
+        <w:pStyle w:val="PargrafodaLista"/>
+        <w:numPr>
+          <w:ilvl w:val="0"/>
+          <w:numId w:val="24"/>
+        </w:numPr>
+      </w:pPr>
+      <w:r>
+        <w:t>O site estará hospedado na nuvem;</w:t>
+      </w:r>
+    </w:p>
+    <w:p>
+      <w:pPr>
+        <w:pStyle w:val="PargrafodaLista"/>
+        <w:numPr>
+          <w:ilvl w:val="0"/>
+          <w:numId w:val="24"/>
+        </w:numPr>
+      </w:pPr>
+      <w:r>
+        <w:t>O site funcionará apenas em desktop;</w:t>
+      </w:r>
+    </w:p>
+    <w:p>
+      <w:pPr>
+        <w:pStyle w:val="PargrafodaLista"/>
+        <w:numPr>
+          <w:ilvl w:val="0"/>
+          <w:numId w:val="24"/>
+        </w:numPr>
+      </w:pPr>
+      <w:r>
+        <w:t>Os usuários usarão os guias de forma correta para o mesmo.</w:t>
+      </w:r>
+    </w:p>
+    <w:p>
+      <w:pPr>
+        <w:pStyle w:val="PargrafodaLista"/>
+      </w:pPr>
+    </w:p>
+    <w:p>
+      <w:pPr>
+        <w:pStyle w:val="PargrafodaLista"/>
+        <w:ind w:left="1440"/>
+      </w:pPr>
+    </w:p>
+    <w:p/>
+    <w:p>
+      <w:pPr>
+        <w:pStyle w:val="PargrafodaLista"/>
+        <w:numPr>
+          <w:ilvl w:val="0"/>
+          <w:numId w:val="19"/>
+        </w:numPr>
+      </w:pPr>
+      <w:r>
+        <w:rPr>
+          <w:sz w:val="28"/>
+          <w:szCs w:val="28"/>
+        </w:rPr>
+        <w:t>Restrições:</w:t>
+      </w:r>
+    </w:p>
+    <w:p>
+      <w:pPr>
+        <w:pStyle w:val="PargrafodaLista"/>
+        <w:numPr>
+          <w:ilvl w:val="0"/>
+          <w:numId w:val="25"/>
+        </w:numPr>
+      </w:pPr>
+      <w:r>
+        <w:t>Os usuários não devem usar os guias como forma de exercício definitivo;</w:t>
+      </w:r>
+    </w:p>
+    <w:p>
+      <w:pPr>
+        <w:pStyle w:val="PargrafodaLista"/>
+        <w:numPr>
+          <w:ilvl w:val="0"/>
+          <w:numId w:val="25"/>
+        </w:numPr>
+      </w:pPr>
+      <w:r>
+        <w:t>Não é feito como plano de academia.</w:t>
+      </w:r>
+    </w:p>
+    <w:p>
+      <w:pPr>
+        <w:pStyle w:val="PargrafodaLista"/>
+      </w:pPr>
+    </w:p>
+    <w:p>
+      <w:pPr>
+        <w:pStyle w:val="Ttulo3"/>
+        <w:tabs>
+          <w:tab w:val="left" w:pos="360"/>
+        </w:tabs>
+        <w:rPr>
+          <w:rFonts w:ascii="Bahnschrift Light" w:hAnsi="Bahnschrift Light"/>
+        </w:rPr>
+      </w:pPr>
+    </w:p>
+    <w:p>
+      <w:pPr>
+        <w:pStyle w:val="xcontentpasted0"/>
+        <w:tabs>
+          <w:tab w:val="left" w:pos="1068"/>
+        </w:tabs>
+        <w:spacing w:before="0" w:after="0"/>
+        <w:rPr>
+          <w:rFonts w:ascii="Bahnschrift Light" w:hAnsi="Bahnschrift Light" w:cs="Calibri"/>
+          <w:color w:val="000000"/>
+        </w:rPr>
+      </w:pPr>
+    </w:p>
+    <w:p>
+      <w:pPr>
+        <w:ind w:firstLine="708"/>
+        <w:rPr>
+          <w:rStyle w:val="Forte"/>
+          <w:b w:val="0"/>
+          <w:bCs w:val="0"/>
+          <w:sz w:val="24"/>
+          <w:szCs w:val="24"/>
+        </w:rPr>
+      </w:pPr>
     </w:p>
     <w:p>
       <w:pPr>
@@ -1200,6 +1510,119 @@
 <file path=word/numbering.xml><?xml version="1.0" encoding="utf-8"?>
 <w:numbering xmlns:wpc="http://schemas.microsoft.com/office/word/2010/wordprocessingCanvas" xmlns:cx="http://schemas.microsoft.com/office/drawing/2014/chartex" xmlns:cx1="http://schemas.microsoft.com/office/drawing/2015/9/8/chartex" xmlns:cx2="http://schemas.microsoft.com/office/drawing/2015/10/21/chartex" xmlns:cx3="http://schemas.microsoft.com/office/drawing/2016/5/9/chartex" xmlns:cx4="http://schemas.microsoft.com/office/drawing/2016/5/10/chartex" xmlns:cx5="http://schemas.microsoft.com/office/drawing/2016/5/11/chartex" xmlns:cx6="http://schemas.microsoft.com/office/drawing/2016/5/12/chartex" xmlns:cx7="http://schemas.microsoft.com/office/drawing/2016/5/13/chartex" xmlns:cx8="http://schemas.microsoft.com/office/drawing/2016/5/14/chartex" xmlns:mc="http://schemas.openxmlformats.org/markup-compatibility/2006" xmlns:aink="http://schemas.microsoft.com/office/drawing/2016/ink" xmlns:am3d="http://schemas.microsoft.com/office/drawing/2017/model3d" xmlns:o="urn:schemas-microsoft-com:office:office" xmlns:oel="http://schemas.microsoft.com/office/2019/extlst" xmlns:r="http://schemas.openxmlformats.org/officeDocument/2006/relationships" xmlns:m="http://schemas.openxmlformats.org/officeDocument/2006/math" xmlns:v="urn:schemas-microsoft-com:vml" xmlns:wp14="http://schemas.microsoft.com/office/word/2010/wordprocessingDrawing" xmlns:wp="http://schemas.openxmlformats.org/drawingml/2006/wordprocessingDrawing" xmlns:w10="urn:schemas-microsoft-com:office:word" xmlns:w="http://schemas.openxmlformats.org/wordprocessingml/2006/main" xmlns:w14="http://schemas.microsoft.com/office/word/2010/wordml" xmlns:w15="http://schemas.microsoft.com/office/word/2012/wordml" xmlns:w16cex="http://schemas.microsoft.com/office/word/2018/wordml/cex" xmlns:w16cid="http://schemas.microsoft.com/office/word/2016/wordml/cid" xmlns:w16="http://schemas.microsoft.com/office/word/2018/wordml" xmlns:w16du="http://schemas.microsoft.com/office/word/2023/wordml/word16du" xmlns:w16sdtdh="http://schemas.microsoft.com/office/word/2020/wordml/sdtdatahash" xmlns:w16se="http://schemas.microsoft.com/office/word/2015/wordml/symex" xmlns:wpg="http://schemas.microsoft.com/office/word/2010/wordprocessingGroup" xmlns:wpi="http://schemas.microsoft.com/office/word/2010/wordprocessingInk" xmlns:wne="http://schemas.microsoft.com/office/word/2006/wordml" xmlns:wps="http://schemas.microsoft.com/office/word/2010/wordprocessingShape" mc:Ignorable="w14 w15 w16se w16cid w16 w16cex w16sdtdh wp14">
   <w:abstractNum w:abstractNumId="0" w15:restartNumberingAfterBreak="0">
+    <w:nsid w:val="0A407AB7"/>
+    <w:multiLevelType w:val="hybridMultilevel"/>
+    <w:tmpl w:val="BD945608"/>
+    <w:lvl w:ilvl="0" w:tplc="D5E2F61E">
+      <w:start w:val="1"/>
+      <w:numFmt w:val="bullet"/>
+      <w:lvlText w:val=""/>
+      <w:lvlJc w:val="left"/>
+      <w:pPr>
+        <w:ind w:left="720" w:hanging="360"/>
+      </w:pPr>
+      <w:rPr>
+        <w:rFonts w:ascii="Wingdings" w:hAnsi="Wingdings" w:hint="default"/>
+      </w:rPr>
+    </w:lvl>
+    <w:lvl w:ilvl="1" w:tplc="04160003" w:tentative="1">
+      <w:start w:val="1"/>
+      <w:numFmt w:val="bullet"/>
+      <w:lvlText w:val="o"/>
+      <w:lvlJc w:val="left"/>
+      <w:pPr>
+        <w:ind w:left="1440" w:hanging="360"/>
+      </w:pPr>
+      <w:rPr>
+        <w:rFonts w:ascii="Courier New" w:hAnsi="Courier New" w:cs="Courier New" w:hint="default"/>
+      </w:rPr>
+    </w:lvl>
+    <w:lvl w:ilvl="2" w:tplc="04160005" w:tentative="1">
+      <w:start w:val="1"/>
+      <w:numFmt w:val="bullet"/>
+      <w:lvlText w:val=""/>
+      <w:lvlJc w:val="left"/>
+      <w:pPr>
+        <w:ind w:left="2160" w:hanging="360"/>
+      </w:pPr>
+      <w:rPr>
+        <w:rFonts w:ascii="Wingdings" w:hAnsi="Wingdings" w:hint="default"/>
+      </w:rPr>
+    </w:lvl>
+    <w:lvl w:ilvl="3" w:tplc="04160001" w:tentative="1">
+      <w:start w:val="1"/>
+      <w:numFmt w:val="bullet"/>
+      <w:lvlText w:val=""/>
+      <w:lvlJc w:val="left"/>
+      <w:pPr>
+        <w:ind w:left="2880" w:hanging="360"/>
+      </w:pPr>
+      <w:rPr>
+        <w:rFonts w:ascii="Symbol" w:hAnsi="Symbol" w:hint="default"/>
+      </w:rPr>
+    </w:lvl>
+    <w:lvl w:ilvl="4" w:tplc="04160003" w:tentative="1">
+      <w:start w:val="1"/>
+      <w:numFmt w:val="bullet"/>
+      <w:lvlText w:val="o"/>
+      <w:lvlJc w:val="left"/>
+      <w:pPr>
+        <w:ind w:left="3600" w:hanging="360"/>
+      </w:pPr>
+      <w:rPr>
+        <w:rFonts w:ascii="Courier New" w:hAnsi="Courier New" w:cs="Courier New" w:hint="default"/>
+      </w:rPr>
+    </w:lvl>
+    <w:lvl w:ilvl="5" w:tplc="04160005" w:tentative="1">
+      <w:start w:val="1"/>
+      <w:numFmt w:val="bullet"/>
+      <w:lvlText w:val=""/>
+      <w:lvlJc w:val="left"/>
+      <w:pPr>
+        <w:ind w:left="4320" w:hanging="360"/>
+      </w:pPr>
+      <w:rPr>
+        <w:rFonts w:ascii="Wingdings" w:hAnsi="Wingdings" w:hint="default"/>
+      </w:rPr>
+    </w:lvl>
+    <w:lvl w:ilvl="6" w:tplc="04160001" w:tentative="1">
+      <w:start w:val="1"/>
+      <w:numFmt w:val="bullet"/>
+      <w:lvlText w:val=""/>
+      <w:lvlJc w:val="left"/>
+      <w:pPr>
+        <w:ind w:left="5040" w:hanging="360"/>
+      </w:pPr>
+      <w:rPr>
+        <w:rFonts w:ascii="Symbol" w:hAnsi="Symbol" w:hint="default"/>
+      </w:rPr>
+    </w:lvl>
+    <w:lvl w:ilvl="7" w:tplc="04160003" w:tentative="1">
+      <w:start w:val="1"/>
+      <w:numFmt w:val="bullet"/>
+      <w:lvlText w:val="o"/>
+      <w:lvlJc w:val="left"/>
+      <w:pPr>
+        <w:ind w:left="5760" w:hanging="360"/>
+      </w:pPr>
+      <w:rPr>
+        <w:rFonts w:ascii="Courier New" w:hAnsi="Courier New" w:cs="Courier New" w:hint="default"/>
+      </w:rPr>
+    </w:lvl>
+    <w:lvl w:ilvl="8" w:tplc="04160005" w:tentative="1">
+      <w:start w:val="1"/>
+      <w:numFmt w:val="bullet"/>
+      <w:lvlText w:val=""/>
+      <w:lvlJc w:val="left"/>
+      <w:pPr>
+        <w:ind w:left="6480" w:hanging="360"/>
+      </w:pPr>
+      <w:rPr>
+        <w:rFonts w:ascii="Wingdings" w:hAnsi="Wingdings" w:hint="default"/>
+      </w:rPr>
+    </w:lvl>
+  </w:abstractNum>
+  <w:abstractNum w:abstractNumId="1" w15:restartNumberingAfterBreak="0">
     <w:nsid w:val="0C624E2F"/>
     <w:multiLevelType w:val="hybridMultilevel"/>
     <w:tmpl w:val="4F3AB3C4"/>
@@ -1312,7 +1735,120 @@
       </w:rPr>
     </w:lvl>
   </w:abstractNum>
-  <w:abstractNum w:abstractNumId="1" w15:restartNumberingAfterBreak="0">
+  <w:abstractNum w:abstractNumId="2" w15:restartNumberingAfterBreak="0">
+    <w:nsid w:val="0E9B052E"/>
+    <w:multiLevelType w:val="hybridMultilevel"/>
+    <w:tmpl w:val="A7563990"/>
+    <w:lvl w:ilvl="0" w:tplc="04160001">
+      <w:start w:val="1"/>
+      <w:numFmt w:val="bullet"/>
+      <w:lvlText w:val=""/>
+      <w:lvlJc w:val="left"/>
+      <w:pPr>
+        <w:ind w:left="1440" w:hanging="360"/>
+      </w:pPr>
+      <w:rPr>
+        <w:rFonts w:ascii="Symbol" w:hAnsi="Symbol" w:hint="default"/>
+      </w:rPr>
+    </w:lvl>
+    <w:lvl w:ilvl="1" w:tplc="04160003" w:tentative="1">
+      <w:start w:val="1"/>
+      <w:numFmt w:val="bullet"/>
+      <w:lvlText w:val="o"/>
+      <w:lvlJc w:val="left"/>
+      <w:pPr>
+        <w:ind w:left="2160" w:hanging="360"/>
+      </w:pPr>
+      <w:rPr>
+        <w:rFonts w:ascii="Courier New" w:hAnsi="Courier New" w:cs="Courier New" w:hint="default"/>
+      </w:rPr>
+    </w:lvl>
+    <w:lvl w:ilvl="2" w:tplc="04160005" w:tentative="1">
+      <w:start w:val="1"/>
+      <w:numFmt w:val="bullet"/>
+      <w:lvlText w:val=""/>
+      <w:lvlJc w:val="left"/>
+      <w:pPr>
+        <w:ind w:left="2880" w:hanging="360"/>
+      </w:pPr>
+      <w:rPr>
+        <w:rFonts w:ascii="Wingdings" w:hAnsi="Wingdings" w:hint="default"/>
+      </w:rPr>
+    </w:lvl>
+    <w:lvl w:ilvl="3" w:tplc="04160001" w:tentative="1">
+      <w:start w:val="1"/>
+      <w:numFmt w:val="bullet"/>
+      <w:lvlText w:val=""/>
+      <w:lvlJc w:val="left"/>
+      <w:pPr>
+        <w:ind w:left="3600" w:hanging="360"/>
+      </w:pPr>
+      <w:rPr>
+        <w:rFonts w:ascii="Symbol" w:hAnsi="Symbol" w:hint="default"/>
+      </w:rPr>
+    </w:lvl>
+    <w:lvl w:ilvl="4" w:tplc="04160003" w:tentative="1">
+      <w:start w:val="1"/>
+      <w:numFmt w:val="bullet"/>
+      <w:lvlText w:val="o"/>
+      <w:lvlJc w:val="left"/>
+      <w:pPr>
+        <w:ind w:left="4320" w:hanging="360"/>
+      </w:pPr>
+      <w:rPr>
+        <w:rFonts w:ascii="Courier New" w:hAnsi="Courier New" w:cs="Courier New" w:hint="default"/>
+      </w:rPr>
+    </w:lvl>
+    <w:lvl w:ilvl="5" w:tplc="04160005" w:tentative="1">
+      <w:start w:val="1"/>
+      <w:numFmt w:val="bullet"/>
+      <w:lvlText w:val=""/>
+      <w:lvlJc w:val="left"/>
+      <w:pPr>
+        <w:ind w:left="5040" w:hanging="360"/>
+      </w:pPr>
+      <w:rPr>
+        <w:rFonts w:ascii="Wingdings" w:hAnsi="Wingdings" w:hint="default"/>
+      </w:rPr>
+    </w:lvl>
+    <w:lvl w:ilvl="6" w:tplc="04160001" w:tentative="1">
+      <w:start w:val="1"/>
+      <w:numFmt w:val="bullet"/>
+      <w:lvlText w:val=""/>
+      <w:lvlJc w:val="left"/>
+      <w:pPr>
+        <w:ind w:left="5760" w:hanging="360"/>
+      </w:pPr>
+      <w:rPr>
+        <w:rFonts w:ascii="Symbol" w:hAnsi="Symbol" w:hint="default"/>
+      </w:rPr>
+    </w:lvl>
+    <w:lvl w:ilvl="7" w:tplc="04160003" w:tentative="1">
+      <w:start w:val="1"/>
+      <w:numFmt w:val="bullet"/>
+      <w:lvlText w:val="o"/>
+      <w:lvlJc w:val="left"/>
+      <w:pPr>
+        <w:ind w:left="6480" w:hanging="360"/>
+      </w:pPr>
+      <w:rPr>
+        <w:rFonts w:ascii="Courier New" w:hAnsi="Courier New" w:cs="Courier New" w:hint="default"/>
+      </w:rPr>
+    </w:lvl>
+    <w:lvl w:ilvl="8" w:tplc="04160005" w:tentative="1">
+      <w:start w:val="1"/>
+      <w:numFmt w:val="bullet"/>
+      <w:lvlText w:val=""/>
+      <w:lvlJc w:val="left"/>
+      <w:pPr>
+        <w:ind w:left="7200" w:hanging="360"/>
+      </w:pPr>
+      <w:rPr>
+        <w:rFonts w:ascii="Wingdings" w:hAnsi="Wingdings" w:hint="default"/>
+      </w:rPr>
+    </w:lvl>
+  </w:abstractNum>
+  <w:abstractNum w:abstractNumId="3" w15:restartNumberingAfterBreak="0">
     <w:nsid w:val="16CD6442"/>
     <w:multiLevelType w:val="hybridMultilevel"/>
     <w:tmpl w:val="8F1A7C5E"/>
@@ -1425,7 +1961,382 @@
       </w:rPr>
     </w:lvl>
   </w:abstractNum>
-  <w:abstractNum w:abstractNumId="2" w15:restartNumberingAfterBreak="0">
+  <w:abstractNum w:abstractNumId="4" w15:restartNumberingAfterBreak="0">
+    <w:nsid w:val="176120F4"/>
+    <w:multiLevelType w:val="hybridMultilevel"/>
+    <w:tmpl w:val="37ECE352"/>
+    <w:lvl w:ilvl="0" w:tplc="0416000D">
+      <w:start w:val="1"/>
+      <w:numFmt w:val="bullet"/>
+      <w:lvlText w:val=""/>
+      <w:lvlJc w:val="left"/>
+      <w:pPr>
+        <w:ind w:left="720" w:hanging="360"/>
+      </w:pPr>
+      <w:rPr>
+        <w:rFonts w:ascii="Wingdings" w:hAnsi="Wingdings" w:hint="default"/>
+      </w:rPr>
+    </w:lvl>
+    <w:lvl w:ilvl="1" w:tplc="04160003" w:tentative="1">
+      <w:start w:val="1"/>
+      <w:numFmt w:val="bullet"/>
+      <w:lvlText w:val="o"/>
+      <w:lvlJc w:val="left"/>
+      <w:pPr>
+        <w:ind w:left="1440" w:hanging="360"/>
+      </w:pPr>
+      <w:rPr>
+        <w:rFonts w:ascii="Courier New" w:hAnsi="Courier New" w:cs="Courier New" w:hint="default"/>
+      </w:rPr>
+    </w:lvl>
+    <w:lvl w:ilvl="2" w:tplc="04160005" w:tentative="1">
+      <w:start w:val="1"/>
+      <w:numFmt w:val="bullet"/>
+      <w:lvlText w:val=""/>
+      <w:lvlJc w:val="left"/>
+      <w:pPr>
+        <w:ind w:left="2160" w:hanging="360"/>
+      </w:pPr>
+      <w:rPr>
+        <w:rFonts w:ascii="Wingdings" w:hAnsi="Wingdings" w:hint="default"/>
+      </w:rPr>
+    </w:lvl>
+    <w:lvl w:ilvl="3" w:tplc="04160001" w:tentative="1">
+      <w:start w:val="1"/>
+      <w:numFmt w:val="bullet"/>
+      <w:lvlText w:val=""/>
+      <w:lvlJc w:val="left"/>
+      <w:pPr>
+        <w:ind w:left="2880" w:hanging="360"/>
+      </w:pPr>
+      <w:rPr>
+        <w:rFonts w:ascii="Symbol" w:hAnsi="Symbol" w:hint="default"/>
+      </w:rPr>
+    </w:lvl>
+    <w:lvl w:ilvl="4" w:tplc="04160003" w:tentative="1">
+      <w:start w:val="1"/>
+      <w:numFmt w:val="bullet"/>
+      <w:lvlText w:val="o"/>
+      <w:lvlJc w:val="left"/>
+      <w:pPr>
+        <w:ind w:left="3600" w:hanging="360"/>
+      </w:pPr>
+      <w:rPr>
+        <w:rFonts w:ascii="Courier New" w:hAnsi="Courier New" w:cs="Courier New" w:hint="default"/>
+      </w:rPr>
+    </w:lvl>
+    <w:lvl w:ilvl="5" w:tplc="04160005" w:tentative="1">
+      <w:start w:val="1"/>
+      <w:numFmt w:val="bullet"/>
+      <w:lvlText w:val=""/>
+      <w:lvlJc w:val="left"/>
+      <w:pPr>
+        <w:ind w:left="4320" w:hanging="360"/>
+      </w:pPr>
+      <w:rPr>
+        <w:rFonts w:ascii="Wingdings" w:hAnsi="Wingdings" w:hint="default"/>
+      </w:rPr>
+    </w:lvl>
+    <w:lvl w:ilvl="6" w:tplc="04160001" w:tentative="1">
+      <w:start w:val="1"/>
+      <w:numFmt w:val="bullet"/>
+      <w:lvlText w:val=""/>
+      <w:lvlJc w:val="left"/>
+      <w:pPr>
+        <w:ind w:left="5040" w:hanging="360"/>
+      </w:pPr>
+      <w:rPr>
+        <w:rFonts w:ascii="Symbol" w:hAnsi="Symbol" w:hint="default"/>
+      </w:rPr>
+    </w:lvl>
+    <w:lvl w:ilvl="7" w:tplc="04160003" w:tentative="1">
+      <w:start w:val="1"/>
+      <w:numFmt w:val="bullet"/>
+      <w:lvlText w:val="o"/>
+      <w:lvlJc w:val="left"/>
+      <w:pPr>
+        <w:ind w:left="5760" w:hanging="360"/>
+      </w:pPr>
+      <w:rPr>
+        <w:rFonts w:ascii="Courier New" w:hAnsi="Courier New" w:cs="Courier New" w:hint="default"/>
+      </w:rPr>
+    </w:lvl>
+    <w:lvl w:ilvl="8" w:tplc="04160005" w:tentative="1">
+      <w:start w:val="1"/>
+      <w:numFmt w:val="bullet"/>
+      <w:lvlText w:val=""/>
+      <w:lvlJc w:val="left"/>
+      <w:pPr>
+        <w:ind w:left="6480" w:hanging="360"/>
+      </w:pPr>
+      <w:rPr>
+        <w:rFonts w:ascii="Wingdings" w:hAnsi="Wingdings" w:hint="default"/>
+      </w:rPr>
+    </w:lvl>
+  </w:abstractNum>
+  <w:abstractNum w:abstractNumId="5" w15:restartNumberingAfterBreak="0">
+    <w:nsid w:val="1FB80777"/>
+    <w:multiLevelType w:val="hybridMultilevel"/>
+    <w:tmpl w:val="23F60720"/>
+    <w:lvl w:ilvl="0" w:tplc="04160001">
+      <w:start w:val="1"/>
+      <w:numFmt w:val="bullet"/>
+      <w:lvlText w:val=""/>
+      <w:lvlJc w:val="left"/>
+      <w:pPr>
+        <w:ind w:left="720" w:hanging="360"/>
+      </w:pPr>
+      <w:rPr>
+        <w:rFonts w:ascii="Symbol" w:hAnsi="Symbol" w:hint="default"/>
+      </w:rPr>
+    </w:lvl>
+    <w:lvl w:ilvl="1" w:tplc="04160003" w:tentative="1">
+      <w:start w:val="1"/>
+      <w:numFmt w:val="bullet"/>
+      <w:lvlText w:val="o"/>
+      <w:lvlJc w:val="left"/>
+      <w:pPr>
+        <w:ind w:left="1440" w:hanging="360"/>
+      </w:pPr>
+      <w:rPr>
+        <w:rFonts w:ascii="Courier New" w:hAnsi="Courier New" w:cs="Courier New" w:hint="default"/>
+      </w:rPr>
+    </w:lvl>
+    <w:lvl w:ilvl="2" w:tplc="04160005" w:tentative="1">
+      <w:start w:val="1"/>
+      <w:numFmt w:val="bullet"/>
+      <w:lvlText w:val=""/>
+      <w:lvlJc w:val="left"/>
+      <w:pPr>
+        <w:ind w:left="2160" w:hanging="360"/>
+      </w:pPr>
+      <w:rPr>
+        <w:rFonts w:ascii="Wingdings" w:hAnsi="Wingdings" w:hint="default"/>
+      </w:rPr>
+    </w:lvl>
+    <w:lvl w:ilvl="3" w:tplc="04160001" w:tentative="1">
+      <w:start w:val="1"/>
+      <w:numFmt w:val="bullet"/>
+      <w:lvlText w:val=""/>
+      <w:lvlJc w:val="left"/>
+      <w:pPr>
+        <w:ind w:left="2880" w:hanging="360"/>
+      </w:pPr>
+      <w:rPr>
+        <w:rFonts w:ascii="Symbol" w:hAnsi="Symbol" w:hint="default"/>
+      </w:rPr>
+    </w:lvl>
+    <w:lvl w:ilvl="4" w:tplc="04160003" w:tentative="1">
+      <w:start w:val="1"/>
+      <w:numFmt w:val="bullet"/>
+      <w:lvlText w:val="o"/>
+      <w:lvlJc w:val="left"/>
+      <w:pPr>
+        <w:ind w:left="3600" w:hanging="360"/>
+      </w:pPr>
+      <w:rPr>
+        <w:rFonts w:ascii="Courier New" w:hAnsi="Courier New" w:cs="Courier New" w:hint="default"/>
+      </w:rPr>
+    </w:lvl>
+    <w:lvl w:ilvl="5" w:tplc="04160005" w:tentative="1">
+      <w:start w:val="1"/>
+      <w:numFmt w:val="bullet"/>
+      <w:lvlText w:val=""/>
+      <w:lvlJc w:val="left"/>
+      <w:pPr>
+        <w:ind w:left="4320" w:hanging="360"/>
+      </w:pPr>
+      <w:rPr>
+        <w:rFonts w:ascii="Wingdings" w:hAnsi="Wingdings" w:hint="default"/>
+      </w:rPr>
+    </w:lvl>
+    <w:lvl w:ilvl="6" w:tplc="04160001" w:tentative="1">
+      <w:start w:val="1"/>
+      <w:numFmt w:val="bullet"/>
+      <w:lvlText w:val=""/>
+      <w:lvlJc w:val="left"/>
+      <w:pPr>
+        <w:ind w:left="5040" w:hanging="360"/>
+      </w:pPr>
+      <w:rPr>
+        <w:rFonts w:ascii="Symbol" w:hAnsi="Symbol" w:hint="default"/>
+      </w:rPr>
+    </w:lvl>
+    <w:lvl w:ilvl="7" w:tplc="04160003" w:tentative="1">
+      <w:start w:val="1"/>
+      <w:numFmt w:val="bullet"/>
+      <w:lvlText w:val="o"/>
+      <w:lvlJc w:val="left"/>
+      <w:pPr>
+        <w:ind w:left="5760" w:hanging="360"/>
+      </w:pPr>
+      <w:rPr>
+        <w:rFonts w:ascii="Courier New" w:hAnsi="Courier New" w:cs="Courier New" w:hint="default"/>
+      </w:rPr>
+    </w:lvl>
+    <w:lvl w:ilvl="8" w:tplc="04160005" w:tentative="1">
+      <w:start w:val="1"/>
+      <w:numFmt w:val="bullet"/>
+      <w:lvlText w:val=""/>
+      <w:lvlJc w:val="left"/>
+      <w:pPr>
+        <w:ind w:left="6480" w:hanging="360"/>
+      </w:pPr>
+      <w:rPr>
+        <w:rFonts w:ascii="Wingdings" w:hAnsi="Wingdings" w:hint="default"/>
+      </w:rPr>
+    </w:lvl>
+  </w:abstractNum>
+  <w:abstractNum w:abstractNumId="6" w15:restartNumberingAfterBreak="0">
+    <w:nsid w:val="20C6085E"/>
+    <w:multiLevelType w:val="multilevel"/>
+    <w:tmpl w:val="EBA4B266"/>
+    <w:lvl w:ilvl="0">
+      <w:start w:val="1"/>
+      <w:numFmt w:val="bullet"/>
+      <w:lvlText w:val=""/>
+      <w:lvlJc w:val="left"/>
+      <w:pPr>
+        <w:tabs>
+          <w:tab w:val="left" w:pos="1068"/>
+        </w:tabs>
+        <w:ind w:left="1068" w:hanging="360"/>
+      </w:pPr>
+      <w:rPr>
+        <w:rFonts w:ascii="Wingdings" w:hAnsi="Wingdings" w:hint="default"/>
+        <w:sz w:val="20"/>
+      </w:rPr>
+    </w:lvl>
+    <w:lvl w:ilvl="1">
+      <w:start w:val="1"/>
+      <w:numFmt w:val="bullet"/>
+      <w:lvlText w:val="o"/>
+      <w:lvlJc w:val="left"/>
+      <w:pPr>
+        <w:tabs>
+          <w:tab w:val="left" w:pos="1788"/>
+        </w:tabs>
+        <w:ind w:left="1788" w:hanging="360"/>
+      </w:pPr>
+      <w:rPr>
+        <w:rFonts w:ascii="Courier New" w:hAnsi="Courier New" w:hint="default"/>
+        <w:sz w:val="20"/>
+      </w:rPr>
+    </w:lvl>
+    <w:lvl w:ilvl="2">
+      <w:start w:val="1"/>
+      <w:numFmt w:val="bullet"/>
+      <w:lvlText w:val=""/>
+      <w:lvlJc w:val="left"/>
+      <w:pPr>
+        <w:tabs>
+          <w:tab w:val="left" w:pos="2508"/>
+        </w:tabs>
+        <w:ind w:left="2508" w:hanging="360"/>
+      </w:pPr>
+      <w:rPr>
+        <w:rFonts w:ascii="Wingdings" w:hAnsi="Wingdings" w:hint="default"/>
+        <w:sz w:val="20"/>
+      </w:rPr>
+    </w:lvl>
+    <w:lvl w:ilvl="3">
+      <w:start w:val="1"/>
+      <w:numFmt w:val="bullet"/>
+      <w:lvlText w:val=""/>
+      <w:lvlJc w:val="left"/>
+      <w:pPr>
+        <w:tabs>
+          <w:tab w:val="left" w:pos="3228"/>
+        </w:tabs>
+        <w:ind w:left="3228" w:hanging="360"/>
+      </w:pPr>
+      <w:rPr>
+        <w:rFonts w:ascii="Wingdings" w:hAnsi="Wingdings" w:hint="default"/>
+        <w:sz w:val="20"/>
+      </w:rPr>
+    </w:lvl>
+    <w:lvl w:ilvl="4">
+      <w:start w:val="1"/>
+      <w:numFmt w:val="bullet"/>
+      <w:lvlText w:val=""/>
+      <w:lvlJc w:val="left"/>
+      <w:pPr>
+        <w:tabs>
+          <w:tab w:val="left" w:pos="3948"/>
+        </w:tabs>
+        <w:ind w:left="3948" w:hanging="360"/>
+      </w:pPr>
+      <w:rPr>
+        <w:rFonts w:ascii="Wingdings" w:hAnsi="Wingdings" w:hint="default"/>
+        <w:sz w:val="20"/>
+      </w:rPr>
+    </w:lvl>
+    <w:lvl w:ilvl="5">
+      <w:start w:val="1"/>
+      <w:numFmt w:val="bullet"/>
+      <w:lvlText w:val=""/>
+      <w:lvlJc w:val="left"/>
+      <w:pPr>
+        <w:tabs>
+          <w:tab w:val="left" w:pos="4668"/>
+        </w:tabs>
+        <w:ind w:left="4668" w:hanging="360"/>
+      </w:pPr>
+      <w:rPr>
+        <w:rFonts w:ascii="Wingdings" w:hAnsi="Wingdings" w:hint="default"/>
+        <w:sz w:val="20"/>
+      </w:rPr>
+    </w:lvl>
+    <w:lvl w:ilvl="6">
+      <w:start w:val="1"/>
+      <w:numFmt w:val="bullet"/>
+      <w:lvlText w:val=""/>
+      <w:lvlJc w:val="left"/>
+      <w:pPr>
+        <w:tabs>
+          <w:tab w:val="left" w:pos="5388"/>
+        </w:tabs>
+        <w:ind w:left="5388" w:hanging="360"/>
+      </w:pPr>
+      <w:rPr>
+        <w:rFonts w:ascii="Wingdings" w:hAnsi="Wingdings" w:hint="default"/>
+        <w:sz w:val="20"/>
+      </w:rPr>
+    </w:lvl>
+    <w:lvl w:ilvl="7">
+      <w:start w:val="1"/>
+      <w:numFmt w:val="bullet"/>
+      <w:lvlText w:val=""/>
+      <w:lvlJc w:val="left"/>
+      <w:pPr>
+        <w:tabs>
+          <w:tab w:val="left" w:pos="6108"/>
+        </w:tabs>
+        <w:ind w:left="6108" w:hanging="360"/>
+      </w:pPr>
+      <w:rPr>
+        <w:rFonts w:ascii="Wingdings" w:hAnsi="Wingdings" w:hint="default"/>
+        <w:sz w:val="20"/>
+      </w:rPr>
+    </w:lvl>
+    <w:lvl w:ilvl="8">
+      <w:start w:val="1"/>
+      <w:numFmt w:val="bullet"/>
+      <w:lvlText w:val=""/>
+      <w:lvlJc w:val="left"/>
+      <w:pPr>
+        <w:tabs>
+          <w:tab w:val="left" w:pos="6828"/>
+        </w:tabs>
+        <w:ind w:left="6828" w:hanging="360"/>
+      </w:pPr>
+      <w:rPr>
+        <w:rFonts w:ascii="Wingdings" w:hAnsi="Wingdings" w:hint="default"/>
+        <w:sz w:val="20"/>
+      </w:rPr>
+    </w:lvl>
+  </w:abstractNum>
+  <w:abstractNum w:abstractNumId="7" w15:restartNumberingAfterBreak="0">
     <w:nsid w:val="2BB57B42"/>
     <w:multiLevelType w:val="hybridMultilevel"/>
     <w:tmpl w:val="5B4E41BA"/>
@@ -1514,7 +2425,419 @@
       </w:pPr>
     </w:lvl>
   </w:abstractNum>
-  <w:abstractNum w:abstractNumId="3" w15:restartNumberingAfterBreak="0">
+  <w:abstractNum w:abstractNumId="8" w15:restartNumberingAfterBreak="0">
+    <w:nsid w:val="2F3E14D2"/>
+    <w:multiLevelType w:val="hybridMultilevel"/>
+    <w:tmpl w:val="000667E8"/>
+    <w:lvl w:ilvl="0" w:tplc="04160001">
+      <w:start w:val="1"/>
+      <w:numFmt w:val="bullet"/>
+      <w:lvlText w:val=""/>
+      <w:lvlJc w:val="left"/>
+      <w:pPr>
+        <w:ind w:left="720" w:hanging="360"/>
+      </w:pPr>
+      <w:rPr>
+        <w:rFonts w:ascii="Symbol" w:hAnsi="Symbol" w:hint="default"/>
+      </w:rPr>
+    </w:lvl>
+    <w:lvl w:ilvl="1" w:tplc="04160003" w:tentative="1">
+      <w:start w:val="1"/>
+      <w:numFmt w:val="bullet"/>
+      <w:lvlText w:val="o"/>
+      <w:lvlJc w:val="left"/>
+      <w:pPr>
+        <w:ind w:left="1440" w:hanging="360"/>
+      </w:pPr>
+      <w:rPr>
+        <w:rFonts w:ascii="Courier New" w:hAnsi="Courier New" w:cs="Courier New" w:hint="default"/>
+      </w:rPr>
+    </w:lvl>
+    <w:lvl w:ilvl="2" w:tplc="04160005" w:tentative="1">
+      <w:start w:val="1"/>
+      <w:numFmt w:val="bullet"/>
+      <w:lvlText w:val=""/>
+      <w:lvlJc w:val="left"/>
+      <w:pPr>
+        <w:ind w:left="2160" w:hanging="360"/>
+      </w:pPr>
+      <w:rPr>
+        <w:rFonts w:ascii="Wingdings" w:hAnsi="Wingdings" w:hint="default"/>
+      </w:rPr>
+    </w:lvl>
+    <w:lvl w:ilvl="3" w:tplc="04160001" w:tentative="1">
+      <w:start w:val="1"/>
+      <w:numFmt w:val="bullet"/>
+      <w:lvlText w:val=""/>
+      <w:lvlJc w:val="left"/>
+      <w:pPr>
+        <w:ind w:left="2880" w:hanging="360"/>
+      </w:pPr>
+      <w:rPr>
+        <w:rFonts w:ascii="Symbol" w:hAnsi="Symbol" w:hint="default"/>
+      </w:rPr>
+    </w:lvl>
+    <w:lvl w:ilvl="4" w:tplc="04160003" w:tentative="1">
+      <w:start w:val="1"/>
+      <w:numFmt w:val="bullet"/>
+      <w:lvlText w:val="o"/>
+      <w:lvlJc w:val="left"/>
+      <w:pPr>
+        <w:ind w:left="3600" w:hanging="360"/>
+      </w:pPr>
+      <w:rPr>
+        <w:rFonts w:ascii="Courier New" w:hAnsi="Courier New" w:cs="Courier New" w:hint="default"/>
+      </w:rPr>
+    </w:lvl>
+    <w:lvl w:ilvl="5" w:tplc="04160005" w:tentative="1">
+      <w:start w:val="1"/>
+      <w:numFmt w:val="bullet"/>
+      <w:lvlText w:val=""/>
+      <w:lvlJc w:val="left"/>
+      <w:pPr>
+        <w:ind w:left="4320" w:hanging="360"/>
+      </w:pPr>
+      <w:rPr>
+        <w:rFonts w:ascii="Wingdings" w:hAnsi="Wingdings" w:hint="default"/>
+      </w:rPr>
+    </w:lvl>
+    <w:lvl w:ilvl="6" w:tplc="04160001" w:tentative="1">
+      <w:start w:val="1"/>
+      <w:numFmt w:val="bullet"/>
+      <w:lvlText w:val=""/>
+      <w:lvlJc w:val="left"/>
+      <w:pPr>
+        <w:ind w:left="5040" w:hanging="360"/>
+      </w:pPr>
+      <w:rPr>
+        <w:rFonts w:ascii="Symbol" w:hAnsi="Symbol" w:hint="default"/>
+      </w:rPr>
+    </w:lvl>
+    <w:lvl w:ilvl="7" w:tplc="04160003" w:tentative="1">
+      <w:start w:val="1"/>
+      <w:numFmt w:val="bullet"/>
+      <w:lvlText w:val="o"/>
+      <w:lvlJc w:val="left"/>
+      <w:pPr>
+        <w:ind w:left="5760" w:hanging="360"/>
+      </w:pPr>
+      <w:rPr>
+        <w:rFonts w:ascii="Courier New" w:hAnsi="Courier New" w:cs="Courier New" w:hint="default"/>
+      </w:rPr>
+    </w:lvl>
+    <w:lvl w:ilvl="8" w:tplc="04160005" w:tentative="1">
+      <w:start w:val="1"/>
+      <w:numFmt w:val="bullet"/>
+      <w:lvlText w:val=""/>
+      <w:lvlJc w:val="left"/>
+      <w:pPr>
+        <w:ind w:left="6480" w:hanging="360"/>
+      </w:pPr>
+      <w:rPr>
+        <w:rFonts w:ascii="Wingdings" w:hAnsi="Wingdings" w:hint="default"/>
+      </w:rPr>
+    </w:lvl>
+  </w:abstractNum>
+  <w:abstractNum w:abstractNumId="9" w15:restartNumberingAfterBreak="0">
+    <w:nsid w:val="31D32E48"/>
+    <w:multiLevelType w:val="multilevel"/>
+    <w:tmpl w:val="BFB2AEC0"/>
+    <w:lvl w:ilvl="0">
+      <w:start w:val="1"/>
+      <w:numFmt w:val="bullet"/>
+      <w:lvlText w:val=""/>
+      <w:lvlJc w:val="left"/>
+      <w:pPr>
+        <w:tabs>
+          <w:tab w:val="left" w:pos="2868"/>
+        </w:tabs>
+        <w:ind w:left="2868" w:hanging="360"/>
+      </w:pPr>
+      <w:rPr>
+        <w:rFonts w:ascii="Wingdings" w:hAnsi="Wingdings" w:hint="default"/>
+        <w:color w:val="auto"/>
+        <w:sz w:val="20"/>
+      </w:rPr>
+    </w:lvl>
+    <w:lvl w:ilvl="1">
+      <w:start w:val="1"/>
+      <w:numFmt w:val="bullet"/>
+      <w:lvlText w:val="o"/>
+      <w:lvlJc w:val="left"/>
+      <w:pPr>
+        <w:tabs>
+          <w:tab w:val="left" w:pos="3588"/>
+        </w:tabs>
+        <w:ind w:left="3588" w:hanging="360"/>
+      </w:pPr>
+      <w:rPr>
+        <w:rFonts w:ascii="Courier New" w:hAnsi="Courier New" w:hint="default"/>
+        <w:sz w:val="20"/>
+      </w:rPr>
+    </w:lvl>
+    <w:lvl w:ilvl="2">
+      <w:start w:val="1"/>
+      <w:numFmt w:val="bullet"/>
+      <w:lvlText w:val=""/>
+      <w:lvlJc w:val="left"/>
+      <w:pPr>
+        <w:tabs>
+          <w:tab w:val="left" w:pos="4308"/>
+        </w:tabs>
+        <w:ind w:left="4308" w:hanging="360"/>
+      </w:pPr>
+      <w:rPr>
+        <w:rFonts w:ascii="Wingdings" w:hAnsi="Wingdings" w:hint="default"/>
+        <w:sz w:val="20"/>
+      </w:rPr>
+    </w:lvl>
+    <w:lvl w:ilvl="3">
+      <w:start w:val="1"/>
+      <w:numFmt w:val="bullet"/>
+      <w:lvlText w:val=""/>
+      <w:lvlJc w:val="left"/>
+      <w:pPr>
+        <w:tabs>
+          <w:tab w:val="left" w:pos="5028"/>
+        </w:tabs>
+        <w:ind w:left="5028" w:hanging="360"/>
+      </w:pPr>
+      <w:rPr>
+        <w:rFonts w:ascii="Wingdings" w:hAnsi="Wingdings" w:hint="default"/>
+        <w:sz w:val="20"/>
+      </w:rPr>
+    </w:lvl>
+    <w:lvl w:ilvl="4">
+      <w:start w:val="1"/>
+      <w:numFmt w:val="bullet"/>
+      <w:lvlText w:val=""/>
+      <w:lvlJc w:val="left"/>
+      <w:pPr>
+        <w:tabs>
+          <w:tab w:val="left" w:pos="5748"/>
+        </w:tabs>
+        <w:ind w:left="5748" w:hanging="360"/>
+      </w:pPr>
+      <w:rPr>
+        <w:rFonts w:ascii="Wingdings" w:hAnsi="Wingdings" w:hint="default"/>
+        <w:sz w:val="20"/>
+      </w:rPr>
+    </w:lvl>
+    <w:lvl w:ilvl="5">
+      <w:start w:val="1"/>
+      <w:numFmt w:val="bullet"/>
+      <w:lvlText w:val=""/>
+      <w:lvlJc w:val="left"/>
+      <w:pPr>
+        <w:tabs>
+          <w:tab w:val="left" w:pos="6468"/>
+        </w:tabs>
+        <w:ind w:left="6468" w:hanging="360"/>
+      </w:pPr>
+      <w:rPr>
+        <w:rFonts w:ascii="Wingdings" w:hAnsi="Wingdings" w:hint="default"/>
+        <w:sz w:val="20"/>
+      </w:rPr>
+    </w:lvl>
+    <w:lvl w:ilvl="6">
+      <w:start w:val="1"/>
+      <w:numFmt w:val="bullet"/>
+      <w:lvlText w:val=""/>
+      <w:lvlJc w:val="left"/>
+      <w:pPr>
+        <w:tabs>
+          <w:tab w:val="left" w:pos="7188"/>
+        </w:tabs>
+        <w:ind w:left="7188" w:hanging="360"/>
+      </w:pPr>
+      <w:rPr>
+        <w:rFonts w:ascii="Wingdings" w:hAnsi="Wingdings" w:hint="default"/>
+        <w:sz w:val="20"/>
+      </w:rPr>
+    </w:lvl>
+    <w:lvl w:ilvl="7">
+      <w:start w:val="1"/>
+      <w:numFmt w:val="bullet"/>
+      <w:lvlText w:val=""/>
+      <w:lvlJc w:val="left"/>
+      <w:pPr>
+        <w:tabs>
+          <w:tab w:val="left" w:pos="7908"/>
+        </w:tabs>
+        <w:ind w:left="7908" w:hanging="360"/>
+      </w:pPr>
+      <w:rPr>
+        <w:rFonts w:ascii="Wingdings" w:hAnsi="Wingdings" w:hint="default"/>
+        <w:sz w:val="20"/>
+      </w:rPr>
+    </w:lvl>
+    <w:lvl w:ilvl="8">
+      <w:start w:val="1"/>
+      <w:numFmt w:val="bullet"/>
+      <w:lvlText w:val=""/>
+      <w:lvlJc w:val="left"/>
+      <w:pPr>
+        <w:tabs>
+          <w:tab w:val="left" w:pos="8628"/>
+        </w:tabs>
+        <w:ind w:left="8628" w:hanging="360"/>
+      </w:pPr>
+      <w:rPr>
+        <w:rFonts w:ascii="Wingdings" w:hAnsi="Wingdings" w:hint="default"/>
+        <w:sz w:val="20"/>
+      </w:rPr>
+    </w:lvl>
+  </w:abstractNum>
+  <w:abstractNum w:abstractNumId="10" w15:restartNumberingAfterBreak="0">
+    <w:nsid w:val="38210173"/>
+    <w:multiLevelType w:val="multilevel"/>
+    <w:tmpl w:val="38210173"/>
+    <w:lvl w:ilvl="0">
+      <w:start w:val="1"/>
+      <w:numFmt w:val="bullet"/>
+      <w:lvlText w:val=""/>
+      <w:lvlJc w:val="left"/>
+      <w:pPr>
+        <w:tabs>
+          <w:tab w:val="left" w:pos="1068"/>
+        </w:tabs>
+        <w:ind w:left="1068" w:hanging="360"/>
+      </w:pPr>
+      <w:rPr>
+        <w:rFonts w:ascii="Symbol" w:hAnsi="Symbol" w:hint="default"/>
+        <w:sz w:val="20"/>
+      </w:rPr>
+    </w:lvl>
+    <w:lvl w:ilvl="1">
+      <w:start w:val="1"/>
+      <w:numFmt w:val="bullet"/>
+      <w:lvlText w:val="o"/>
+      <w:lvlJc w:val="left"/>
+      <w:pPr>
+        <w:tabs>
+          <w:tab w:val="left" w:pos="1788"/>
+        </w:tabs>
+        <w:ind w:left="1788" w:hanging="360"/>
+      </w:pPr>
+      <w:rPr>
+        <w:rFonts w:ascii="Courier New" w:hAnsi="Courier New" w:hint="default"/>
+        <w:sz w:val="20"/>
+      </w:rPr>
+    </w:lvl>
+    <w:lvl w:ilvl="2">
+      <w:start w:val="1"/>
+      <w:numFmt w:val="bullet"/>
+      <w:lvlText w:val=""/>
+      <w:lvlJc w:val="left"/>
+      <w:pPr>
+        <w:tabs>
+          <w:tab w:val="left" w:pos="2508"/>
+        </w:tabs>
+        <w:ind w:left="2508" w:hanging="360"/>
+      </w:pPr>
+      <w:rPr>
+        <w:rFonts w:ascii="Wingdings" w:hAnsi="Wingdings" w:hint="default"/>
+        <w:sz w:val="20"/>
+      </w:rPr>
+    </w:lvl>
+    <w:lvl w:ilvl="3">
+      <w:start w:val="1"/>
+      <w:numFmt w:val="bullet"/>
+      <w:lvlText w:val=""/>
+      <w:lvlJc w:val="left"/>
+      <w:pPr>
+        <w:tabs>
+          <w:tab w:val="left" w:pos="3228"/>
+        </w:tabs>
+        <w:ind w:left="3228" w:hanging="360"/>
+      </w:pPr>
+      <w:rPr>
+        <w:rFonts w:ascii="Wingdings" w:hAnsi="Wingdings" w:hint="default"/>
+        <w:sz w:val="20"/>
+      </w:rPr>
+    </w:lvl>
+    <w:lvl w:ilvl="4">
+      <w:start w:val="1"/>
+      <w:numFmt w:val="bullet"/>
+      <w:lvlText w:val=""/>
+      <w:lvlJc w:val="left"/>
+      <w:pPr>
+        <w:tabs>
+          <w:tab w:val="left" w:pos="3948"/>
+        </w:tabs>
+        <w:ind w:left="3948" w:hanging="360"/>
+      </w:pPr>
+      <w:rPr>
+        <w:rFonts w:ascii="Wingdings" w:hAnsi="Wingdings" w:hint="default"/>
+        <w:sz w:val="20"/>
+      </w:rPr>
+    </w:lvl>
+    <w:lvl w:ilvl="5">
+      <w:start w:val="1"/>
+      <w:numFmt w:val="bullet"/>
+      <w:lvlText w:val=""/>
+      <w:lvlJc w:val="left"/>
+      <w:pPr>
+        <w:tabs>
+          <w:tab w:val="left" w:pos="4668"/>
+        </w:tabs>
+        <w:ind w:left="4668" w:hanging="360"/>
+      </w:pPr>
+      <w:rPr>
+        <w:rFonts w:ascii="Wingdings" w:hAnsi="Wingdings" w:hint="default"/>
+        <w:sz w:val="20"/>
+      </w:rPr>
+    </w:lvl>
+    <w:lvl w:ilvl="6">
+      <w:start w:val="1"/>
+      <w:numFmt w:val="bullet"/>
+      <w:lvlText w:val=""/>
+      <w:lvlJc w:val="left"/>
+      <w:pPr>
+        <w:tabs>
+          <w:tab w:val="left" w:pos="5388"/>
+        </w:tabs>
+        <w:ind w:left="5388" w:hanging="360"/>
+      </w:pPr>
+      <w:rPr>
+        <w:rFonts w:ascii="Wingdings" w:hAnsi="Wingdings" w:hint="default"/>
+        <w:sz w:val="20"/>
+      </w:rPr>
+    </w:lvl>
+    <w:lvl w:ilvl="7">
+      <w:start w:val="1"/>
+      <w:numFmt w:val="bullet"/>
+      <w:lvlText w:val=""/>
+      <w:lvlJc w:val="left"/>
+      <w:pPr>
+        <w:tabs>
+          <w:tab w:val="left" w:pos="6108"/>
+        </w:tabs>
+        <w:ind w:left="6108" w:hanging="360"/>
+      </w:pPr>
+      <w:rPr>
+        <w:rFonts w:ascii="Wingdings" w:hAnsi="Wingdings" w:hint="default"/>
+        <w:sz w:val="20"/>
+      </w:rPr>
+    </w:lvl>
+    <w:lvl w:ilvl="8">
+      <w:start w:val="1"/>
+      <w:numFmt w:val="bullet"/>
+      <w:lvlText w:val=""/>
+      <w:lvlJc w:val="left"/>
+      <w:pPr>
+        <w:tabs>
+          <w:tab w:val="left" w:pos="6828"/>
+        </w:tabs>
+        <w:ind w:left="6828" w:hanging="360"/>
+      </w:pPr>
+      <w:rPr>
+        <w:rFonts w:ascii="Wingdings" w:hAnsi="Wingdings" w:hint="default"/>
+        <w:sz w:val="20"/>
+      </w:rPr>
+    </w:lvl>
+  </w:abstractNum>
+  <w:abstractNum w:abstractNumId="11" w15:restartNumberingAfterBreak="0">
     <w:nsid w:val="3E592FB7"/>
     <w:multiLevelType w:val="hybridMultilevel"/>
     <w:tmpl w:val="8C4CA4B6"/>
@@ -1603,7 +2926,233 @@
       </w:pPr>
     </w:lvl>
   </w:abstractNum>
-  <w:abstractNum w:abstractNumId="4" w15:restartNumberingAfterBreak="0">
+  <w:abstractNum w:abstractNumId="12" w15:restartNumberingAfterBreak="0">
+    <w:nsid w:val="40787409"/>
+    <w:multiLevelType w:val="hybridMultilevel"/>
+    <w:tmpl w:val="BC7C7D0A"/>
+    <w:lvl w:ilvl="0" w:tplc="04160001">
+      <w:start w:val="1"/>
+      <w:numFmt w:val="bullet"/>
+      <w:lvlText w:val=""/>
+      <w:lvlJc w:val="left"/>
+      <w:pPr>
+        <w:ind w:left="720" w:hanging="360"/>
+      </w:pPr>
+      <w:rPr>
+        <w:rFonts w:ascii="Symbol" w:hAnsi="Symbol" w:hint="default"/>
+      </w:rPr>
+    </w:lvl>
+    <w:lvl w:ilvl="1" w:tplc="04160003" w:tentative="1">
+      <w:start w:val="1"/>
+      <w:numFmt w:val="bullet"/>
+      <w:lvlText w:val="o"/>
+      <w:lvlJc w:val="left"/>
+      <w:pPr>
+        <w:ind w:left="1440" w:hanging="360"/>
+      </w:pPr>
+      <w:rPr>
+        <w:rFonts w:ascii="Courier New" w:hAnsi="Courier New" w:cs="Courier New" w:hint="default"/>
+      </w:rPr>
+    </w:lvl>
+    <w:lvl w:ilvl="2" w:tplc="04160005" w:tentative="1">
+      <w:start w:val="1"/>
+      <w:numFmt w:val="bullet"/>
+      <w:lvlText w:val=""/>
+      <w:lvlJc w:val="left"/>
+      <w:pPr>
+        <w:ind w:left="2160" w:hanging="360"/>
+      </w:pPr>
+      <w:rPr>
+        <w:rFonts w:ascii="Wingdings" w:hAnsi="Wingdings" w:hint="default"/>
+      </w:rPr>
+    </w:lvl>
+    <w:lvl w:ilvl="3" w:tplc="04160001" w:tentative="1">
+      <w:start w:val="1"/>
+      <w:numFmt w:val="bullet"/>
+      <w:lvlText w:val=""/>
+      <w:lvlJc w:val="left"/>
+      <w:pPr>
+        <w:ind w:left="2880" w:hanging="360"/>
+      </w:pPr>
+      <w:rPr>
+        <w:rFonts w:ascii="Symbol" w:hAnsi="Symbol" w:hint="default"/>
+      </w:rPr>
+    </w:lvl>
+    <w:lvl w:ilvl="4" w:tplc="04160003" w:tentative="1">
+      <w:start w:val="1"/>
+      <w:numFmt w:val="bullet"/>
+      <w:lvlText w:val="o"/>
+      <w:lvlJc w:val="left"/>
+      <w:pPr>
+        <w:ind w:left="3600" w:hanging="360"/>
+      </w:pPr>
+      <w:rPr>
+        <w:rFonts w:ascii="Courier New" w:hAnsi="Courier New" w:cs="Courier New" w:hint="default"/>
+      </w:rPr>
+    </w:lvl>
+    <w:lvl w:ilvl="5" w:tplc="04160005" w:tentative="1">
+      <w:start w:val="1"/>
+      <w:numFmt w:val="bullet"/>
+      <w:lvlText w:val=""/>
+      <w:lvlJc w:val="left"/>
+      <w:pPr>
+        <w:ind w:left="4320" w:hanging="360"/>
+      </w:pPr>
+      <w:rPr>
+        <w:rFonts w:ascii="Wingdings" w:hAnsi="Wingdings" w:hint="default"/>
+      </w:rPr>
+    </w:lvl>
+    <w:lvl w:ilvl="6" w:tplc="04160001" w:tentative="1">
+      <w:start w:val="1"/>
+      <w:numFmt w:val="bullet"/>
+      <w:lvlText w:val=""/>
+      <w:lvlJc w:val="left"/>
+      <w:pPr>
+        <w:ind w:left="5040" w:hanging="360"/>
+      </w:pPr>
+      <w:rPr>
+        <w:rFonts w:ascii="Symbol" w:hAnsi="Symbol" w:hint="default"/>
+      </w:rPr>
+    </w:lvl>
+    <w:lvl w:ilvl="7" w:tplc="04160003" w:tentative="1">
+      <w:start w:val="1"/>
+      <w:numFmt w:val="bullet"/>
+      <w:lvlText w:val="o"/>
+      <w:lvlJc w:val="left"/>
+      <w:pPr>
+        <w:ind w:left="5760" w:hanging="360"/>
+      </w:pPr>
+      <w:rPr>
+        <w:rFonts w:ascii="Courier New" w:hAnsi="Courier New" w:cs="Courier New" w:hint="default"/>
+      </w:rPr>
+    </w:lvl>
+    <w:lvl w:ilvl="8" w:tplc="04160005" w:tentative="1">
+      <w:start w:val="1"/>
+      <w:numFmt w:val="bullet"/>
+      <w:lvlText w:val=""/>
+      <w:lvlJc w:val="left"/>
+      <w:pPr>
+        <w:ind w:left="6480" w:hanging="360"/>
+      </w:pPr>
+      <w:rPr>
+        <w:rFonts w:ascii="Wingdings" w:hAnsi="Wingdings" w:hint="default"/>
+      </w:rPr>
+    </w:lvl>
+  </w:abstractNum>
+  <w:abstractNum w:abstractNumId="13" w15:restartNumberingAfterBreak="0">
+    <w:nsid w:val="4A782E8E"/>
+    <w:multiLevelType w:val="hybridMultilevel"/>
+    <w:tmpl w:val="6A629704"/>
+    <w:lvl w:ilvl="0" w:tplc="04160001">
+      <w:start w:val="1"/>
+      <w:numFmt w:val="bullet"/>
+      <w:lvlText w:val=""/>
+      <w:lvlJc w:val="left"/>
+      <w:pPr>
+        <w:ind w:left="1440" w:hanging="360"/>
+      </w:pPr>
+      <w:rPr>
+        <w:rFonts w:ascii="Symbol" w:hAnsi="Symbol" w:hint="default"/>
+      </w:rPr>
+    </w:lvl>
+    <w:lvl w:ilvl="1" w:tplc="04160003" w:tentative="1">
+      <w:start w:val="1"/>
+      <w:numFmt w:val="bullet"/>
+      <w:lvlText w:val="o"/>
+      <w:lvlJc w:val="left"/>
+      <w:pPr>
+        <w:ind w:left="2160" w:hanging="360"/>
+      </w:pPr>
+      <w:rPr>
+        <w:rFonts w:ascii="Courier New" w:hAnsi="Courier New" w:cs="Courier New" w:hint="default"/>
+      </w:rPr>
+    </w:lvl>
+    <w:lvl w:ilvl="2" w:tplc="04160005" w:tentative="1">
+      <w:start w:val="1"/>
+      <w:numFmt w:val="bullet"/>
+      <w:lvlText w:val=""/>
+      <w:lvlJc w:val="left"/>
+      <w:pPr>
+        <w:ind w:left="2880" w:hanging="360"/>
+      </w:pPr>
+      <w:rPr>
+        <w:rFonts w:ascii="Wingdings" w:hAnsi="Wingdings" w:hint="default"/>
+      </w:rPr>
+    </w:lvl>
+    <w:lvl w:ilvl="3" w:tplc="04160001" w:tentative="1">
+      <w:start w:val="1"/>
+      <w:numFmt w:val="bullet"/>
+      <w:lvlText w:val=""/>
+      <w:lvlJc w:val="left"/>
+      <w:pPr>
+        <w:ind w:left="3600" w:hanging="360"/>
+      </w:pPr>
+      <w:rPr>
+        <w:rFonts w:ascii="Symbol" w:hAnsi="Symbol" w:hint="default"/>
+      </w:rPr>
+    </w:lvl>
+    <w:lvl w:ilvl="4" w:tplc="04160003" w:tentative="1">
+      <w:start w:val="1"/>
+      <w:numFmt w:val="bullet"/>
+      <w:lvlText w:val="o"/>
+      <w:lvlJc w:val="left"/>
+      <w:pPr>
+        <w:ind w:left="4320" w:hanging="360"/>
+      </w:pPr>
+      <w:rPr>
+        <w:rFonts w:ascii="Courier New" w:hAnsi="Courier New" w:cs="Courier New" w:hint="default"/>
+      </w:rPr>
+    </w:lvl>
+    <w:lvl w:ilvl="5" w:tplc="04160005" w:tentative="1">
+      <w:start w:val="1"/>
+      <w:numFmt w:val="bullet"/>
+      <w:lvlText w:val=""/>
+      <w:lvlJc w:val="left"/>
+      <w:pPr>
+        <w:ind w:left="5040" w:hanging="360"/>
+      </w:pPr>
+      <w:rPr>
+        <w:rFonts w:ascii="Wingdings" w:hAnsi="Wingdings" w:hint="default"/>
+      </w:rPr>
+    </w:lvl>
+    <w:lvl w:ilvl="6" w:tplc="04160001" w:tentative="1">
+      <w:start w:val="1"/>
+      <w:numFmt w:val="bullet"/>
+      <w:lvlText w:val=""/>
+      <w:lvlJc w:val="left"/>
+      <w:pPr>
+        <w:ind w:left="5760" w:hanging="360"/>
+      </w:pPr>
+      <w:rPr>
+        <w:rFonts w:ascii="Symbol" w:hAnsi="Symbol" w:hint="default"/>
+      </w:rPr>
+    </w:lvl>
+    <w:lvl w:ilvl="7" w:tplc="04160003" w:tentative="1">
+      <w:start w:val="1"/>
+      <w:numFmt w:val="bullet"/>
+      <w:lvlText w:val="o"/>
+      <w:lvlJc w:val="left"/>
+      <w:pPr>
+        <w:ind w:left="6480" w:hanging="360"/>
+      </w:pPr>
+      <w:rPr>
+        <w:rFonts w:ascii="Courier New" w:hAnsi="Courier New" w:cs="Courier New" w:hint="default"/>
+      </w:rPr>
+    </w:lvl>
+    <w:lvl w:ilvl="8" w:tplc="04160005" w:tentative="1">
+      <w:start w:val="1"/>
+      <w:numFmt w:val="bullet"/>
+      <w:lvlText w:val=""/>
+      <w:lvlJc w:val="left"/>
+      <w:pPr>
+        <w:ind w:left="7200" w:hanging="360"/>
+      </w:pPr>
+      <w:rPr>
+        <w:rFonts w:ascii="Wingdings" w:hAnsi="Wingdings" w:hint="default"/>
+      </w:rPr>
+    </w:lvl>
+  </w:abstractNum>
+  <w:abstractNum w:abstractNumId="14" w15:restartNumberingAfterBreak="0">
     <w:nsid w:val="4B65328E"/>
     <w:multiLevelType w:val="hybridMultilevel"/>
     <w:tmpl w:val="8228A5AC"/>
@@ -1692,7 +3241,7 @@
       </w:pPr>
     </w:lvl>
   </w:abstractNum>
-  <w:abstractNum w:abstractNumId="5" w15:restartNumberingAfterBreak="0">
+  <w:abstractNum w:abstractNumId="15" w15:restartNumberingAfterBreak="0">
     <w:nsid w:val="4C534AFA"/>
     <w:multiLevelType w:val="multilevel"/>
     <w:tmpl w:val="83469A94"/>
@@ -1807,7 +3356,346 @@
       </w:rPr>
     </w:lvl>
   </w:abstractNum>
-  <w:abstractNum w:abstractNumId="6" w15:restartNumberingAfterBreak="0">
+  <w:abstractNum w:abstractNumId="16" w15:restartNumberingAfterBreak="0">
+    <w:nsid w:val="5104517A"/>
+    <w:multiLevelType w:val="hybridMultilevel"/>
+    <w:tmpl w:val="0352B92A"/>
+    <w:lvl w:ilvl="0" w:tplc="04160001">
+      <w:start w:val="1"/>
+      <w:numFmt w:val="bullet"/>
+      <w:lvlText w:val=""/>
+      <w:lvlJc w:val="left"/>
+      <w:pPr>
+        <w:ind w:left="1080" w:hanging="360"/>
+      </w:pPr>
+      <w:rPr>
+        <w:rFonts w:ascii="Symbol" w:hAnsi="Symbol" w:hint="default"/>
+      </w:rPr>
+    </w:lvl>
+    <w:lvl w:ilvl="1" w:tplc="04160003" w:tentative="1">
+      <w:start w:val="1"/>
+      <w:numFmt w:val="bullet"/>
+      <w:lvlText w:val="o"/>
+      <w:lvlJc w:val="left"/>
+      <w:pPr>
+        <w:ind w:left="1800" w:hanging="360"/>
+      </w:pPr>
+      <w:rPr>
+        <w:rFonts w:ascii="Courier New" w:hAnsi="Courier New" w:cs="Courier New" w:hint="default"/>
+      </w:rPr>
+    </w:lvl>
+    <w:lvl w:ilvl="2" w:tplc="04160005" w:tentative="1">
+      <w:start w:val="1"/>
+      <w:numFmt w:val="bullet"/>
+      <w:lvlText w:val=""/>
+      <w:lvlJc w:val="left"/>
+      <w:pPr>
+        <w:ind w:left="2520" w:hanging="360"/>
+      </w:pPr>
+      <w:rPr>
+        <w:rFonts w:ascii="Wingdings" w:hAnsi="Wingdings" w:hint="default"/>
+      </w:rPr>
+    </w:lvl>
+    <w:lvl w:ilvl="3" w:tplc="04160001" w:tentative="1">
+      <w:start w:val="1"/>
+      <w:numFmt w:val="bullet"/>
+      <w:lvlText w:val=""/>
+      <w:lvlJc w:val="left"/>
+      <w:pPr>
+        <w:ind w:left="3240" w:hanging="360"/>
+      </w:pPr>
+      <w:rPr>
+        <w:rFonts w:ascii="Symbol" w:hAnsi="Symbol" w:hint="default"/>
+      </w:rPr>
+    </w:lvl>
+    <w:lvl w:ilvl="4" w:tplc="04160003" w:tentative="1">
+      <w:start w:val="1"/>
+      <w:numFmt w:val="bullet"/>
+      <w:lvlText w:val="o"/>
+      <w:lvlJc w:val="left"/>
+      <w:pPr>
+        <w:ind w:left="3960" w:hanging="360"/>
+      </w:pPr>
+      <w:rPr>
+        <w:rFonts w:ascii="Courier New" w:hAnsi="Courier New" w:cs="Courier New" w:hint="default"/>
+      </w:rPr>
+    </w:lvl>
+    <w:lvl w:ilvl="5" w:tplc="04160005" w:tentative="1">
+      <w:start w:val="1"/>
+      <w:numFmt w:val="bullet"/>
+      <w:lvlText w:val=""/>
+      <w:lvlJc w:val="left"/>
+      <w:pPr>
+        <w:ind w:left="4680" w:hanging="360"/>
+      </w:pPr>
+      <w:rPr>
+        <w:rFonts w:ascii="Wingdings" w:hAnsi="Wingdings" w:hint="default"/>
+      </w:rPr>
+    </w:lvl>
+    <w:lvl w:ilvl="6" w:tplc="04160001" w:tentative="1">
+      <w:start w:val="1"/>
+      <w:numFmt w:val="bullet"/>
+      <w:lvlText w:val=""/>
+      <w:lvlJc w:val="left"/>
+      <w:pPr>
+        <w:ind w:left="5400" w:hanging="360"/>
+      </w:pPr>
+      <w:rPr>
+        <w:rFonts w:ascii="Symbol" w:hAnsi="Symbol" w:hint="default"/>
+      </w:rPr>
+    </w:lvl>
+    <w:lvl w:ilvl="7" w:tplc="04160003" w:tentative="1">
+      <w:start w:val="1"/>
+      <w:numFmt w:val="bullet"/>
+      <w:lvlText w:val="o"/>
+      <w:lvlJc w:val="left"/>
+      <w:pPr>
+        <w:ind w:left="6120" w:hanging="360"/>
+      </w:pPr>
+      <w:rPr>
+        <w:rFonts w:ascii="Courier New" w:hAnsi="Courier New" w:cs="Courier New" w:hint="default"/>
+      </w:rPr>
+    </w:lvl>
+    <w:lvl w:ilvl="8" w:tplc="04160005" w:tentative="1">
+      <w:start w:val="1"/>
+      <w:numFmt w:val="bullet"/>
+      <w:lvlText w:val=""/>
+      <w:lvlJc w:val="left"/>
+      <w:pPr>
+        <w:ind w:left="6840" w:hanging="360"/>
+      </w:pPr>
+      <w:rPr>
+        <w:rFonts w:ascii="Wingdings" w:hAnsi="Wingdings" w:hint="default"/>
+      </w:rPr>
+    </w:lvl>
+  </w:abstractNum>
+  <w:abstractNum w:abstractNumId="17" w15:restartNumberingAfterBreak="0">
+    <w:nsid w:val="53F229E3"/>
+    <w:multiLevelType w:val="hybridMultilevel"/>
+    <w:tmpl w:val="48FA2ECA"/>
+    <w:lvl w:ilvl="0" w:tplc="04160001">
+      <w:start w:val="1"/>
+      <w:numFmt w:val="bullet"/>
+      <w:lvlText w:val=""/>
+      <w:lvlJc w:val="left"/>
+      <w:pPr>
+        <w:ind w:left="1428" w:hanging="360"/>
+      </w:pPr>
+      <w:rPr>
+        <w:rFonts w:ascii="Symbol" w:hAnsi="Symbol" w:hint="default"/>
+      </w:rPr>
+    </w:lvl>
+    <w:lvl w:ilvl="1" w:tplc="04160003" w:tentative="1">
+      <w:start w:val="1"/>
+      <w:numFmt w:val="bullet"/>
+      <w:lvlText w:val="o"/>
+      <w:lvlJc w:val="left"/>
+      <w:pPr>
+        <w:ind w:left="2148" w:hanging="360"/>
+      </w:pPr>
+      <w:rPr>
+        <w:rFonts w:ascii="Courier New" w:hAnsi="Courier New" w:cs="Courier New" w:hint="default"/>
+      </w:rPr>
+    </w:lvl>
+    <w:lvl w:ilvl="2" w:tplc="04160005" w:tentative="1">
+      <w:start w:val="1"/>
+      <w:numFmt w:val="bullet"/>
+      <w:lvlText w:val=""/>
+      <w:lvlJc w:val="left"/>
+      <w:pPr>
+        <w:ind w:left="2868" w:hanging="360"/>
+      </w:pPr>
+      <w:rPr>
+        <w:rFonts w:ascii="Wingdings" w:hAnsi="Wingdings" w:hint="default"/>
+      </w:rPr>
+    </w:lvl>
+    <w:lvl w:ilvl="3" w:tplc="04160001" w:tentative="1">
+      <w:start w:val="1"/>
+      <w:numFmt w:val="bullet"/>
+      <w:lvlText w:val=""/>
+      <w:lvlJc w:val="left"/>
+      <w:pPr>
+        <w:ind w:left="3588" w:hanging="360"/>
+      </w:pPr>
+      <w:rPr>
+        <w:rFonts w:ascii="Symbol" w:hAnsi="Symbol" w:hint="default"/>
+      </w:rPr>
+    </w:lvl>
+    <w:lvl w:ilvl="4" w:tplc="04160003" w:tentative="1">
+      <w:start w:val="1"/>
+      <w:numFmt w:val="bullet"/>
+      <w:lvlText w:val="o"/>
+      <w:lvlJc w:val="left"/>
+      <w:pPr>
+        <w:ind w:left="4308" w:hanging="360"/>
+      </w:pPr>
+      <w:rPr>
+        <w:rFonts w:ascii="Courier New" w:hAnsi="Courier New" w:cs="Courier New" w:hint="default"/>
+      </w:rPr>
+    </w:lvl>
+    <w:lvl w:ilvl="5" w:tplc="04160005" w:tentative="1">
+      <w:start w:val="1"/>
+      <w:numFmt w:val="bullet"/>
+      <w:lvlText w:val=""/>
+      <w:lvlJc w:val="left"/>
+      <w:pPr>
+        <w:ind w:left="5028" w:hanging="360"/>
+      </w:pPr>
+      <w:rPr>
+        <w:rFonts w:ascii="Wingdings" w:hAnsi="Wingdings" w:hint="default"/>
+      </w:rPr>
+    </w:lvl>
+    <w:lvl w:ilvl="6" w:tplc="04160001" w:tentative="1">
+      <w:start w:val="1"/>
+      <w:numFmt w:val="bullet"/>
+      <w:lvlText w:val=""/>
+      <w:lvlJc w:val="left"/>
+      <w:pPr>
+        <w:ind w:left="5748" w:hanging="360"/>
+      </w:pPr>
+      <w:rPr>
+        <w:rFonts w:ascii="Symbol" w:hAnsi="Symbol" w:hint="default"/>
+      </w:rPr>
+    </w:lvl>
+    <w:lvl w:ilvl="7" w:tplc="04160003" w:tentative="1">
+      <w:start w:val="1"/>
+      <w:numFmt w:val="bullet"/>
+      <w:lvlText w:val="o"/>
+      <w:lvlJc w:val="left"/>
+      <w:pPr>
+        <w:ind w:left="6468" w:hanging="360"/>
+      </w:pPr>
+      <w:rPr>
+        <w:rFonts w:ascii="Courier New" w:hAnsi="Courier New" w:cs="Courier New" w:hint="default"/>
+      </w:rPr>
+    </w:lvl>
+    <w:lvl w:ilvl="8" w:tplc="04160005" w:tentative="1">
+      <w:start w:val="1"/>
+      <w:numFmt w:val="bullet"/>
+      <w:lvlText w:val=""/>
+      <w:lvlJc w:val="left"/>
+      <w:pPr>
+        <w:ind w:left="7188" w:hanging="360"/>
+      </w:pPr>
+      <w:rPr>
+        <w:rFonts w:ascii="Wingdings" w:hAnsi="Wingdings" w:hint="default"/>
+      </w:rPr>
+    </w:lvl>
+  </w:abstractNum>
+  <w:abstractNum w:abstractNumId="18" w15:restartNumberingAfterBreak="0">
+    <w:nsid w:val="57B92E70"/>
+    <w:multiLevelType w:val="hybridMultilevel"/>
+    <w:tmpl w:val="91C81E5C"/>
+    <w:lvl w:ilvl="0" w:tplc="04160001">
+      <w:start w:val="1"/>
+      <w:numFmt w:val="bullet"/>
+      <w:lvlText w:val=""/>
+      <w:lvlJc w:val="left"/>
+      <w:pPr>
+        <w:ind w:left="720" w:hanging="360"/>
+      </w:pPr>
+      <w:rPr>
+        <w:rFonts w:ascii="Symbol" w:hAnsi="Symbol" w:hint="default"/>
+      </w:rPr>
+    </w:lvl>
+    <w:lvl w:ilvl="1" w:tplc="04160003" w:tentative="1">
+      <w:start w:val="1"/>
+      <w:numFmt w:val="bullet"/>
+      <w:lvlText w:val="o"/>
+      <w:lvlJc w:val="left"/>
+      <w:pPr>
+        <w:ind w:left="1440" w:hanging="360"/>
+      </w:pPr>
+      <w:rPr>
+        <w:rFonts w:ascii="Courier New" w:hAnsi="Courier New" w:cs="Courier New" w:hint="default"/>
+      </w:rPr>
+    </w:lvl>
+    <w:lvl w:ilvl="2" w:tplc="04160005" w:tentative="1">
+      <w:start w:val="1"/>
+      <w:numFmt w:val="bullet"/>
+      <w:lvlText w:val=""/>
+      <w:lvlJc w:val="left"/>
+      <w:pPr>
+        <w:ind w:left="2160" w:hanging="360"/>
+      </w:pPr>
+      <w:rPr>
+        <w:rFonts w:ascii="Wingdings" w:hAnsi="Wingdings" w:hint="default"/>
+      </w:rPr>
+    </w:lvl>
+    <w:lvl w:ilvl="3" w:tplc="04160001" w:tentative="1">
+      <w:start w:val="1"/>
+      <w:numFmt w:val="bullet"/>
+      <w:lvlText w:val=""/>
+      <w:lvlJc w:val="left"/>
+      <w:pPr>
+        <w:ind w:left="2880" w:hanging="360"/>
+      </w:pPr>
+      <w:rPr>
+        <w:rFonts w:ascii="Symbol" w:hAnsi="Symbol" w:hint="default"/>
+      </w:rPr>
+    </w:lvl>
+    <w:lvl w:ilvl="4" w:tplc="04160003" w:tentative="1">
+      <w:start w:val="1"/>
+      <w:numFmt w:val="bullet"/>
+      <w:lvlText w:val="o"/>
+      <w:lvlJc w:val="left"/>
+      <w:pPr>
+        <w:ind w:left="3600" w:hanging="360"/>
+      </w:pPr>
+      <w:rPr>
+        <w:rFonts w:ascii="Courier New" w:hAnsi="Courier New" w:cs="Courier New" w:hint="default"/>
+      </w:rPr>
+    </w:lvl>
+    <w:lvl w:ilvl="5" w:tplc="04160005" w:tentative="1">
+      <w:start w:val="1"/>
+      <w:numFmt w:val="bullet"/>
+      <w:lvlText w:val=""/>
+      <w:lvlJc w:val="left"/>
+      <w:pPr>
+        <w:ind w:left="4320" w:hanging="360"/>
+      </w:pPr>
+      <w:rPr>
+        <w:rFonts w:ascii="Wingdings" w:hAnsi="Wingdings" w:hint="default"/>
+      </w:rPr>
+    </w:lvl>
+    <w:lvl w:ilvl="6" w:tplc="04160001" w:tentative="1">
+      <w:start w:val="1"/>
+      <w:numFmt w:val="bullet"/>
+      <w:lvlText w:val=""/>
+      <w:lvlJc w:val="left"/>
+      <w:pPr>
+        <w:ind w:left="5040" w:hanging="360"/>
+      </w:pPr>
+      <w:rPr>
+        <w:rFonts w:ascii="Symbol" w:hAnsi="Symbol" w:hint="default"/>
+      </w:rPr>
+    </w:lvl>
+    <w:lvl w:ilvl="7" w:tplc="04160003" w:tentative="1">
+      <w:start w:val="1"/>
+      <w:numFmt w:val="bullet"/>
+      <w:lvlText w:val="o"/>
+      <w:lvlJc w:val="left"/>
+      <w:pPr>
+        <w:ind w:left="5760" w:hanging="360"/>
+      </w:pPr>
+      <w:rPr>
+        <w:rFonts w:ascii="Courier New" w:hAnsi="Courier New" w:cs="Courier New" w:hint="default"/>
+      </w:rPr>
+    </w:lvl>
+    <w:lvl w:ilvl="8" w:tplc="04160005" w:tentative="1">
+      <w:start w:val="1"/>
+      <w:numFmt w:val="bullet"/>
+      <w:lvlText w:val=""/>
+      <w:lvlJc w:val="left"/>
+      <w:pPr>
+        <w:ind w:left="6480" w:hanging="360"/>
+      </w:pPr>
+      <w:rPr>
+        <w:rFonts w:ascii="Wingdings" w:hAnsi="Wingdings" w:hint="default"/>
+      </w:rPr>
+    </w:lvl>
+  </w:abstractNum>
+  <w:abstractNum w:abstractNumId="19" w15:restartNumberingAfterBreak="0">
     <w:nsid w:val="5EB76D3F"/>
     <w:multiLevelType w:val="hybridMultilevel"/>
     <w:tmpl w:val="AA703266"/>
@@ -1920,7 +3808,120 @@
       </w:rPr>
     </w:lvl>
   </w:abstractNum>
-  <w:abstractNum w:abstractNumId="7" w15:restartNumberingAfterBreak="0">
+  <w:abstractNum w:abstractNumId="20" w15:restartNumberingAfterBreak="0">
+    <w:nsid w:val="61C17EBC"/>
+    <w:multiLevelType w:val="hybridMultilevel"/>
+    <w:tmpl w:val="6B4A63AE"/>
+    <w:lvl w:ilvl="0" w:tplc="04160001">
+      <w:start w:val="1"/>
+      <w:numFmt w:val="bullet"/>
+      <w:lvlText w:val=""/>
+      <w:lvlJc w:val="left"/>
+      <w:pPr>
+        <w:ind w:left="1440" w:hanging="360"/>
+      </w:pPr>
+      <w:rPr>
+        <w:rFonts w:ascii="Symbol" w:hAnsi="Symbol" w:hint="default"/>
+      </w:rPr>
+    </w:lvl>
+    <w:lvl w:ilvl="1" w:tplc="04160003" w:tentative="1">
+      <w:start w:val="1"/>
+      <w:numFmt w:val="bullet"/>
+      <w:lvlText w:val="o"/>
+      <w:lvlJc w:val="left"/>
+      <w:pPr>
+        <w:ind w:left="2160" w:hanging="360"/>
+      </w:pPr>
+      <w:rPr>
+        <w:rFonts w:ascii="Courier New" w:hAnsi="Courier New" w:cs="Courier New" w:hint="default"/>
+      </w:rPr>
+    </w:lvl>
+    <w:lvl w:ilvl="2" w:tplc="04160005" w:tentative="1">
+      <w:start w:val="1"/>
+      <w:numFmt w:val="bullet"/>
+      <w:lvlText w:val=""/>
+      <w:lvlJc w:val="left"/>
+      <w:pPr>
+        <w:ind w:left="2880" w:hanging="360"/>
+      </w:pPr>
+      <w:rPr>
+        <w:rFonts w:ascii="Wingdings" w:hAnsi="Wingdings" w:hint="default"/>
+      </w:rPr>
+    </w:lvl>
+    <w:lvl w:ilvl="3" w:tplc="04160001" w:tentative="1">
+      <w:start w:val="1"/>
+      <w:numFmt w:val="bullet"/>
+      <w:lvlText w:val=""/>
+      <w:lvlJc w:val="left"/>
+      <w:pPr>
+        <w:ind w:left="3600" w:hanging="360"/>
+      </w:pPr>
+      <w:rPr>
+        <w:rFonts w:ascii="Symbol" w:hAnsi="Symbol" w:hint="default"/>
+      </w:rPr>
+    </w:lvl>
+    <w:lvl w:ilvl="4" w:tplc="04160003" w:tentative="1">
+      <w:start w:val="1"/>
+      <w:numFmt w:val="bullet"/>
+      <w:lvlText w:val="o"/>
+      <w:lvlJc w:val="left"/>
+      <w:pPr>
+        <w:ind w:left="4320" w:hanging="360"/>
+      </w:pPr>
+      <w:rPr>
+        <w:rFonts w:ascii="Courier New" w:hAnsi="Courier New" w:cs="Courier New" w:hint="default"/>
+      </w:rPr>
+    </w:lvl>
+    <w:lvl w:ilvl="5" w:tplc="04160005" w:tentative="1">
+      <w:start w:val="1"/>
+      <w:numFmt w:val="bullet"/>
+      <w:lvlText w:val=""/>
+      <w:lvlJc w:val="left"/>
+      <w:pPr>
+        <w:ind w:left="5040" w:hanging="360"/>
+      </w:pPr>
+      <w:rPr>
+        <w:rFonts w:ascii="Wingdings" w:hAnsi="Wingdings" w:hint="default"/>
+      </w:rPr>
+    </w:lvl>
+    <w:lvl w:ilvl="6" w:tplc="04160001" w:tentative="1">
+      <w:start w:val="1"/>
+      <w:numFmt w:val="bullet"/>
+      <w:lvlText w:val=""/>
+      <w:lvlJc w:val="left"/>
+      <w:pPr>
+        <w:ind w:left="5760" w:hanging="360"/>
+      </w:pPr>
+      <w:rPr>
+        <w:rFonts w:ascii="Symbol" w:hAnsi="Symbol" w:hint="default"/>
+      </w:rPr>
+    </w:lvl>
+    <w:lvl w:ilvl="7" w:tplc="04160003" w:tentative="1">
+      <w:start w:val="1"/>
+      <w:numFmt w:val="bullet"/>
+      <w:lvlText w:val="o"/>
+      <w:lvlJc w:val="left"/>
+      <w:pPr>
+        <w:ind w:left="6480" w:hanging="360"/>
+      </w:pPr>
+      <w:rPr>
+        <w:rFonts w:ascii="Courier New" w:hAnsi="Courier New" w:cs="Courier New" w:hint="default"/>
+      </w:rPr>
+    </w:lvl>
+    <w:lvl w:ilvl="8" w:tplc="04160005" w:tentative="1">
+      <w:start w:val="1"/>
+      <w:numFmt w:val="bullet"/>
+      <w:lvlText w:val=""/>
+      <w:lvlJc w:val="left"/>
+      <w:pPr>
+        <w:ind w:left="7200" w:hanging="360"/>
+      </w:pPr>
+      <w:rPr>
+        <w:rFonts w:ascii="Wingdings" w:hAnsi="Wingdings" w:hint="default"/>
+      </w:rPr>
+    </w:lvl>
+  </w:abstractNum>
+  <w:abstractNum w:abstractNumId="21" w15:restartNumberingAfterBreak="0">
     <w:nsid w:val="640C7871"/>
     <w:multiLevelType w:val="hybridMultilevel"/>
     <w:tmpl w:val="B8E81610"/>
@@ -2032,7 +4033,7 @@
       </w:rPr>
     </w:lvl>
   </w:abstractNum>
-  <w:abstractNum w:abstractNumId="8" w15:restartNumberingAfterBreak="0">
+  <w:abstractNum w:abstractNumId="22" w15:restartNumberingAfterBreak="0">
     <w:nsid w:val="6D1B7687"/>
     <w:multiLevelType w:val="hybridMultilevel"/>
     <w:tmpl w:val="3766AC72"/>
@@ -2121,32 +4122,306 @@
       </w:pPr>
     </w:lvl>
   </w:abstractNum>
+  <w:abstractNum w:abstractNumId="23" w15:restartNumberingAfterBreak="0">
+    <w:nsid w:val="76F56AE6"/>
+    <w:multiLevelType w:val="hybridMultilevel"/>
+    <w:tmpl w:val="A126A018"/>
+    <w:lvl w:ilvl="0" w:tplc="04160001">
+      <w:start w:val="1"/>
+      <w:numFmt w:val="bullet"/>
+      <w:lvlText w:val=""/>
+      <w:lvlJc w:val="left"/>
+      <w:pPr>
+        <w:ind w:left="720" w:hanging="360"/>
+      </w:pPr>
+      <w:rPr>
+        <w:rFonts w:ascii="Symbol" w:hAnsi="Symbol" w:hint="default"/>
+      </w:rPr>
+    </w:lvl>
+    <w:lvl w:ilvl="1" w:tplc="04160003" w:tentative="1">
+      <w:start w:val="1"/>
+      <w:numFmt w:val="bullet"/>
+      <w:lvlText w:val="o"/>
+      <w:lvlJc w:val="left"/>
+      <w:pPr>
+        <w:ind w:left="1440" w:hanging="360"/>
+      </w:pPr>
+      <w:rPr>
+        <w:rFonts w:ascii="Courier New" w:hAnsi="Courier New" w:cs="Courier New" w:hint="default"/>
+      </w:rPr>
+    </w:lvl>
+    <w:lvl w:ilvl="2" w:tplc="04160005" w:tentative="1">
+      <w:start w:val="1"/>
+      <w:numFmt w:val="bullet"/>
+      <w:lvlText w:val=""/>
+      <w:lvlJc w:val="left"/>
+      <w:pPr>
+        <w:ind w:left="2160" w:hanging="360"/>
+      </w:pPr>
+      <w:rPr>
+        <w:rFonts w:ascii="Wingdings" w:hAnsi="Wingdings" w:hint="default"/>
+      </w:rPr>
+    </w:lvl>
+    <w:lvl w:ilvl="3" w:tplc="04160001" w:tentative="1">
+      <w:start w:val="1"/>
+      <w:numFmt w:val="bullet"/>
+      <w:lvlText w:val=""/>
+      <w:lvlJc w:val="left"/>
+      <w:pPr>
+        <w:ind w:left="2880" w:hanging="360"/>
+      </w:pPr>
+      <w:rPr>
+        <w:rFonts w:ascii="Symbol" w:hAnsi="Symbol" w:hint="default"/>
+      </w:rPr>
+    </w:lvl>
+    <w:lvl w:ilvl="4" w:tplc="04160003" w:tentative="1">
+      <w:start w:val="1"/>
+      <w:numFmt w:val="bullet"/>
+      <w:lvlText w:val="o"/>
+      <w:lvlJc w:val="left"/>
+      <w:pPr>
+        <w:ind w:left="3600" w:hanging="360"/>
+      </w:pPr>
+      <w:rPr>
+        <w:rFonts w:ascii="Courier New" w:hAnsi="Courier New" w:cs="Courier New" w:hint="default"/>
+      </w:rPr>
+    </w:lvl>
+    <w:lvl w:ilvl="5" w:tplc="04160005" w:tentative="1">
+      <w:start w:val="1"/>
+      <w:numFmt w:val="bullet"/>
+      <w:lvlText w:val=""/>
+      <w:lvlJc w:val="left"/>
+      <w:pPr>
+        <w:ind w:left="4320" w:hanging="360"/>
+      </w:pPr>
+      <w:rPr>
+        <w:rFonts w:ascii="Wingdings" w:hAnsi="Wingdings" w:hint="default"/>
+      </w:rPr>
+    </w:lvl>
+    <w:lvl w:ilvl="6" w:tplc="04160001" w:tentative="1">
+      <w:start w:val="1"/>
+      <w:numFmt w:val="bullet"/>
+      <w:lvlText w:val=""/>
+      <w:lvlJc w:val="left"/>
+      <w:pPr>
+        <w:ind w:left="5040" w:hanging="360"/>
+      </w:pPr>
+      <w:rPr>
+        <w:rFonts w:ascii="Symbol" w:hAnsi="Symbol" w:hint="default"/>
+      </w:rPr>
+    </w:lvl>
+    <w:lvl w:ilvl="7" w:tplc="04160003" w:tentative="1">
+      <w:start w:val="1"/>
+      <w:numFmt w:val="bullet"/>
+      <w:lvlText w:val="o"/>
+      <w:lvlJc w:val="left"/>
+      <w:pPr>
+        <w:ind w:left="5760" w:hanging="360"/>
+      </w:pPr>
+      <w:rPr>
+        <w:rFonts w:ascii="Courier New" w:hAnsi="Courier New" w:cs="Courier New" w:hint="default"/>
+      </w:rPr>
+    </w:lvl>
+    <w:lvl w:ilvl="8" w:tplc="04160005" w:tentative="1">
+      <w:start w:val="1"/>
+      <w:numFmt w:val="bullet"/>
+      <w:lvlText w:val=""/>
+      <w:lvlJc w:val="left"/>
+      <w:pPr>
+        <w:ind w:left="6480" w:hanging="360"/>
+      </w:pPr>
+      <w:rPr>
+        <w:rFonts w:ascii="Wingdings" w:hAnsi="Wingdings" w:hint="default"/>
+      </w:rPr>
+    </w:lvl>
+  </w:abstractNum>
+  <w:abstractNum w:abstractNumId="24" w15:restartNumberingAfterBreak="0">
+    <w:nsid w:val="7BB47BEE"/>
+    <w:multiLevelType w:val="multilevel"/>
+    <w:tmpl w:val="7BB47BEE"/>
+    <w:lvl w:ilvl="0">
+      <w:start w:val="1"/>
+      <w:numFmt w:val="bullet"/>
+      <w:lvlText w:val=""/>
+      <w:lvlJc w:val="left"/>
+      <w:pPr>
+        <w:ind w:left="720" w:hanging="360"/>
+      </w:pPr>
+      <w:rPr>
+        <w:rFonts w:ascii="Symbol" w:hAnsi="Symbol" w:hint="default"/>
+      </w:rPr>
+    </w:lvl>
+    <w:lvl w:ilvl="1">
+      <w:start w:val="1"/>
+      <w:numFmt w:val="bullet"/>
+      <w:lvlText w:val="o"/>
+      <w:lvlJc w:val="left"/>
+      <w:pPr>
+        <w:ind w:left="1440" w:hanging="360"/>
+      </w:pPr>
+      <w:rPr>
+        <w:rFonts w:ascii="Courier New" w:hAnsi="Courier New" w:cs="Courier New" w:hint="default"/>
+      </w:rPr>
+    </w:lvl>
+    <w:lvl w:ilvl="2">
+      <w:start w:val="1"/>
+      <w:numFmt w:val="bullet"/>
+      <w:lvlText w:val=""/>
+      <w:lvlJc w:val="left"/>
+      <w:pPr>
+        <w:ind w:left="2160" w:hanging="360"/>
+      </w:pPr>
+      <w:rPr>
+        <w:rFonts w:ascii="Wingdings" w:hAnsi="Wingdings" w:hint="default"/>
+      </w:rPr>
+    </w:lvl>
+    <w:lvl w:ilvl="3">
+      <w:start w:val="1"/>
+      <w:numFmt w:val="bullet"/>
+      <w:lvlText w:val=""/>
+      <w:lvlJc w:val="left"/>
+      <w:pPr>
+        <w:ind w:left="2880" w:hanging="360"/>
+      </w:pPr>
+      <w:rPr>
+        <w:rFonts w:ascii="Symbol" w:hAnsi="Symbol" w:hint="default"/>
+      </w:rPr>
+    </w:lvl>
+    <w:lvl w:ilvl="4">
+      <w:start w:val="1"/>
+      <w:numFmt w:val="bullet"/>
+      <w:lvlText w:val="o"/>
+      <w:lvlJc w:val="left"/>
+      <w:pPr>
+        <w:ind w:left="3600" w:hanging="360"/>
+      </w:pPr>
+      <w:rPr>
+        <w:rFonts w:ascii="Courier New" w:hAnsi="Courier New" w:cs="Courier New" w:hint="default"/>
+      </w:rPr>
+    </w:lvl>
+    <w:lvl w:ilvl="5">
+      <w:start w:val="1"/>
+      <w:numFmt w:val="bullet"/>
+      <w:lvlText w:val=""/>
+      <w:lvlJc w:val="left"/>
+      <w:pPr>
+        <w:ind w:left="4320" w:hanging="360"/>
+      </w:pPr>
+      <w:rPr>
+        <w:rFonts w:ascii="Wingdings" w:hAnsi="Wingdings" w:hint="default"/>
+      </w:rPr>
+    </w:lvl>
+    <w:lvl w:ilvl="6">
+      <w:start w:val="1"/>
+      <w:numFmt w:val="bullet"/>
+      <w:lvlText w:val=""/>
+      <w:lvlJc w:val="left"/>
+      <w:pPr>
+        <w:ind w:left="5040" w:hanging="360"/>
+      </w:pPr>
+      <w:rPr>
+        <w:rFonts w:ascii="Symbol" w:hAnsi="Symbol" w:hint="default"/>
+      </w:rPr>
+    </w:lvl>
+    <w:lvl w:ilvl="7">
+      <w:start w:val="1"/>
+      <w:numFmt w:val="bullet"/>
+      <w:lvlText w:val="o"/>
+      <w:lvlJc w:val="left"/>
+      <w:pPr>
+        <w:ind w:left="5760" w:hanging="360"/>
+      </w:pPr>
+      <w:rPr>
+        <w:rFonts w:ascii="Courier New" w:hAnsi="Courier New" w:cs="Courier New" w:hint="default"/>
+      </w:rPr>
+    </w:lvl>
+    <w:lvl w:ilvl="8">
+      <w:start w:val="1"/>
+      <w:numFmt w:val="bullet"/>
+      <w:lvlText w:val=""/>
+      <w:lvlJc w:val="left"/>
+      <w:pPr>
+        <w:ind w:left="6480" w:hanging="360"/>
+      </w:pPr>
+      <w:rPr>
+        <w:rFonts w:ascii="Wingdings" w:hAnsi="Wingdings" w:hint="default"/>
+      </w:rPr>
+    </w:lvl>
+  </w:abstractNum>
   <w:num w:numId="1" w16cid:durableId="1428885923">
+    <w:abstractNumId w:val="14"/>
+  </w:num>
+  <w:num w:numId="2" w16cid:durableId="159588586">
+    <w:abstractNumId w:val="7"/>
+  </w:num>
+  <w:num w:numId="3" w16cid:durableId="2144691405">
+    <w:abstractNumId w:val="22"/>
+  </w:num>
+  <w:num w:numId="4" w16cid:durableId="1589458833">
+    <w:abstractNumId w:val="11"/>
+  </w:num>
+  <w:num w:numId="5" w16cid:durableId="1442142120">
+    <w:abstractNumId w:val="15"/>
+  </w:num>
+  <w:num w:numId="6" w16cid:durableId="668485705">
+    <w:abstractNumId w:val="21"/>
+  </w:num>
+  <w:num w:numId="7" w16cid:durableId="1292397945">
+    <w:abstractNumId w:val="3"/>
+  </w:num>
+  <w:num w:numId="8" w16cid:durableId="78989715">
+    <w:abstractNumId w:val="19"/>
+  </w:num>
+  <w:num w:numId="9" w16cid:durableId="1472748659">
+    <w:abstractNumId w:val="1"/>
+  </w:num>
+  <w:num w:numId="10" w16cid:durableId="1732583716">
+    <w:abstractNumId w:val="9"/>
+  </w:num>
+  <w:num w:numId="11" w16cid:durableId="502283756">
+    <w:abstractNumId w:val="10"/>
+  </w:num>
+  <w:num w:numId="12" w16cid:durableId="1398671590">
+    <w:abstractNumId w:val="6"/>
+  </w:num>
+  <w:num w:numId="13" w16cid:durableId="545486459">
+    <w:abstractNumId w:val="24"/>
+  </w:num>
+  <w:num w:numId="14" w16cid:durableId="783035656">
+    <w:abstractNumId w:val="17"/>
+  </w:num>
+  <w:num w:numId="15" w16cid:durableId="275530466">
+    <w:abstractNumId w:val="5"/>
+  </w:num>
+  <w:num w:numId="16" w16cid:durableId="1894851878">
+    <w:abstractNumId w:val="18"/>
+  </w:num>
+  <w:num w:numId="17" w16cid:durableId="704792186">
+    <w:abstractNumId w:val="23"/>
+  </w:num>
+  <w:num w:numId="18" w16cid:durableId="1327979329">
     <w:abstractNumId w:val="4"/>
   </w:num>
-  <w:num w:numId="2" w16cid:durableId="159588586">
+  <w:num w:numId="19" w16cid:durableId="1581938355">
+    <w:abstractNumId w:val="0"/>
+  </w:num>
+  <w:num w:numId="20" w16cid:durableId="281888400">
+    <w:abstractNumId w:val="13"/>
+  </w:num>
+  <w:num w:numId="21" w16cid:durableId="996031441">
     <w:abstractNumId w:val="2"/>
   </w:num>
-  <w:num w:numId="3" w16cid:durableId="2144691405">
+  <w:num w:numId="22" w16cid:durableId="77945572">
     <w:abstractNumId w:val="8"/>
   </w:num>
-  <w:num w:numId="4" w16cid:durableId="1589458833">
-    <w:abstractNumId w:val="3"/>
+  <w:num w:numId="23" w16cid:durableId="242447396">
+    <w:abstractNumId w:val="20"/>
   </w:num>
-  <w:num w:numId="5" w16cid:durableId="1442142120">
-    <w:abstractNumId w:val="5"/>
+  <w:num w:numId="24" w16cid:durableId="958536219">
+    <w:abstractNumId w:val="12"/>
   </w:num>
-  <w:num w:numId="6" w16cid:durableId="668485705">
-    <w:abstractNumId w:val="7"/>
-  </w:num>
-  <w:num w:numId="7" w16cid:durableId="1292397945">
-    <w:abstractNumId w:val="1"/>
-  </w:num>
-  <w:num w:numId="8" w16cid:durableId="78989715">
-    <w:abstractNumId w:val="6"/>
-  </w:num>
-  <w:num w:numId="9" w16cid:durableId="1472748659">
-    <w:abstractNumId w:val="0"/>
+  <w:num w:numId="25" w16cid:durableId="1289699907">
+    <w:abstractNumId w:val="16"/>
   </w:num>
 </w:numbering>
 </file>
@@ -2553,6 +4828,50 @@
     <w:qFormat/>
     <w:rsid w:val="00976CBB"/>
   </w:style>
+  <w:style w:type="paragraph" w:styleId="Ttulo2">
+    <w:name w:val="heading 2"/>
+    <w:basedOn w:val="Normal"/>
+    <w:next w:val="Normal"/>
+    <w:link w:val="Ttulo2Char"/>
+    <w:uiPriority w:val="9"/>
+    <w:unhideWhenUsed/>
+    <w:qFormat/>
+    <w:rsid w:val="00516D04"/>
+    <w:pPr>
+      <w:keepNext/>
+      <w:keepLines/>
+      <w:spacing w:before="40" w:after="0"/>
+      <w:outlineLvl w:val="1"/>
+    </w:pPr>
+    <w:rPr>
+      <w:rFonts w:asciiTheme="majorHAnsi" w:eastAsiaTheme="majorEastAsia" w:hAnsiTheme="majorHAnsi" w:cstheme="majorBidi"/>
+      <w:color w:val="2F5496" w:themeColor="accent1" w:themeShade="BF"/>
+      <w:sz w:val="26"/>
+      <w:szCs w:val="26"/>
+    </w:rPr>
+  </w:style>
+  <w:style w:type="paragraph" w:styleId="Ttulo3">
+    <w:name w:val="heading 3"/>
+    <w:basedOn w:val="Normal"/>
+    <w:next w:val="Normal"/>
+    <w:link w:val="Ttulo3Char"/>
+    <w:uiPriority w:val="9"/>
+    <w:unhideWhenUsed/>
+    <w:qFormat/>
+    <w:rsid w:val="00516D04"/>
+    <w:pPr>
+      <w:keepNext/>
+      <w:keepLines/>
+      <w:spacing w:before="40" w:after="0"/>
+      <w:outlineLvl w:val="2"/>
+    </w:pPr>
+    <w:rPr>
+      <w:rFonts w:asciiTheme="majorHAnsi" w:eastAsiaTheme="majorEastAsia" w:hAnsiTheme="majorHAnsi" w:cstheme="majorBidi"/>
+      <w:color w:val="1F3864" w:themeColor="accent1" w:themeShade="80"/>
+      <w:sz w:val="24"/>
+      <w:szCs w:val="24"/>
+    </w:rPr>
+  </w:style>
   <w:style w:type="character" w:default="1" w:styleId="Fontepargpadro">
     <w:name w:val="Default Paragraph Font"/>
     <w:uiPriority w:val="1"/>
@@ -2675,6 +4994,53 @@
       <w:ind w:left="720"/>
       <w:contextualSpacing/>
     </w:pPr>
+  </w:style>
+  <w:style w:type="character" w:customStyle="1" w:styleId="Ttulo2Char">
+    <w:name w:val="Título 2 Char"/>
+    <w:basedOn w:val="Fontepargpadro"/>
+    <w:link w:val="Ttulo2"/>
+    <w:uiPriority w:val="9"/>
+    <w:rsid w:val="00516D04"/>
+    <w:rPr>
+      <w:rFonts w:asciiTheme="majorHAnsi" w:eastAsiaTheme="majorEastAsia" w:hAnsiTheme="majorHAnsi" w:cstheme="majorBidi"/>
+      <w:color w:val="2F5496" w:themeColor="accent1" w:themeShade="BF"/>
+      <w:sz w:val="26"/>
+      <w:szCs w:val="26"/>
+    </w:rPr>
+  </w:style>
+  <w:style w:type="character" w:customStyle="1" w:styleId="Ttulo3Char">
+    <w:name w:val="Título 3 Char"/>
+    <w:basedOn w:val="Fontepargpadro"/>
+    <w:link w:val="Ttulo3"/>
+    <w:uiPriority w:val="9"/>
+    <w:rsid w:val="00516D04"/>
+    <w:rPr>
+      <w:rFonts w:asciiTheme="majorHAnsi" w:eastAsiaTheme="majorEastAsia" w:hAnsiTheme="majorHAnsi" w:cstheme="majorBidi"/>
+      <w:color w:val="1F3864" w:themeColor="accent1" w:themeShade="80"/>
+      <w:sz w:val="24"/>
+      <w:szCs w:val="24"/>
+    </w:rPr>
+  </w:style>
+  <w:style w:type="paragraph" w:customStyle="1" w:styleId="xcontentpasted0">
+    <w:name w:val="x_contentpasted0"/>
+    <w:basedOn w:val="Normal"/>
+    <w:rsid w:val="00516D04"/>
+    <w:pPr>
+      <w:spacing w:before="100" w:beforeAutospacing="1" w:after="100" w:afterAutospacing="1" w:line="240" w:lineRule="auto"/>
+    </w:pPr>
+    <w:rPr>
+      <w:rFonts w:ascii="Times New Roman" w:eastAsia="Times New Roman" w:hAnsi="Times New Roman" w:cs="Times New Roman"/>
+      <w:kern w:val="0"/>
+      <w:sz w:val="24"/>
+      <w:szCs w:val="24"/>
+      <w:lang w:eastAsia="pt-BR"/>
+      <w14:ligatures w14:val="none"/>
+    </w:rPr>
+  </w:style>
+  <w:style w:type="character" w:customStyle="1" w:styleId="xcontentpasted01">
+    <w:name w:val="x_contentpasted01"/>
+    <w:basedOn w:val="Fontepargpadro"/>
+    <w:rsid w:val="00516D04"/>
   </w:style>
 </w:styles>
 </file>

</xml_diff>